<commit_message>
atualização do documento de cenários
</commit_message>
<xml_diff>
--- a/Expo_Tech_Final/CENÁRIOS-TESTES.docx
+++ b/Expo_Tech_Final/CENÁRIOS-TESTES.docx
@@ -15,7 +15,7 @@
           <w:szCs w:val="46"/>
         </w:rPr>
       </w:pPr>
-      <w:bookmarkStart w:colFirst="0" w:colLast="0" w:name="_xi007beoadt8" w:id="0"/>
+      <w:bookmarkStart w:colFirst="0" w:colLast="0" w:name="_gsph7biojkxc" w:id="0"/>
       <w:bookmarkEnd w:id="0"/>
       <w:r>
         <w:rPr>
@@ -25,7 +25,17 @@
           <w:szCs w:val="46"/>
           <w:rtl w:val="0"/>
         </w:rPr>
-        <w:t xml:space="preserve">3. Cenários de Teste</w:t>
+        <w:t xml:space="preserve">1</w:t>
+      </w:r>
+      <w:r>
+        <w:rPr>
+          <w:rFonts w:ascii="Cambria" w:cs="Cambria" w:eastAsia="Cambria" w:hAnsi="Cambria"/>
+          <w:color w:val="000000"/>
+          <w:sz w:val="46"/>
+          <w:szCs w:val="46"/>
+          <w:rtl w:val="0"/>
+        </w:rPr>
+        <w:t xml:space="preserve">. Cenários de Teste</w:t>
       </w:r>
     </w:p>
     <w:p>
@@ -41,7 +51,7 @@
           <w:szCs w:val="34"/>
         </w:rPr>
       </w:pPr>
-      <w:bookmarkStart w:colFirst="0" w:colLast="0" w:name="_ntzy0kxq452d" w:id="1"/>
+      <w:bookmarkStart w:colFirst="0" w:colLast="0" w:name="_4towvbzcr7wc" w:id="1"/>
       <w:bookmarkEnd w:id="1"/>
       <w:r>
         <w:rPr>
@@ -51,7 +61,7 @@
           <w:szCs w:val="34"/>
           <w:rtl w:val="0"/>
         </w:rPr>
-        <w:t xml:space="preserve">3.1 Testes Unitários</w:t>
+        <w:t xml:space="preserve">1.1 Testes Unitários</w:t>
       </w:r>
     </w:p>
     <w:p>
@@ -67,7 +77,7 @@
           <w:szCs w:val="26"/>
         </w:rPr>
       </w:pPr>
-      <w:bookmarkStart w:colFirst="0" w:colLast="0" w:name="_fwxlpjhkxgmo" w:id="2"/>
+      <w:bookmarkStart w:colFirst="0" w:colLast="0" w:name="_h9ezhcy9zyct" w:id="2"/>
       <w:bookmarkEnd w:id="2"/>
       <w:r>
         <w:rPr>
@@ -86,8 +96,9 @@
           <w:ilvl w:val="0"/>
           <w:numId w:val="1"/>
         </w:numPr>
-        <w:spacing w:after="0" w:afterAutospacing="0" w:before="240" w:lineRule="auto"/>
-        <w:ind w:left="720" w:hanging="360"/>
+        <w:spacing w:after="0" w:before="240" w:lineRule="auto"/>
+        <w:ind w:left="720" w:hanging="360"/>
+        <w:rPr/>
       </w:pPr>
       <w:r>
         <w:rPr>
@@ -97,6 +108,11 @@
         <w:t xml:space="preserve">Objetivo:</w:t>
         <w:br w:type="textWrapping"/>
       </w:r>
+      <w:r>
+        <w:rPr>
+          <w:rtl w:val="0"/>
+        </w:rPr>
+      </w:r>
     </w:p>
     <w:p>
       <w:pPr>
@@ -104,8 +120,9 @@
           <w:ilvl w:val="0"/>
           <w:numId w:val="1"/>
         </w:numPr>
-        <w:spacing w:after="0" w:afterAutospacing="0" w:before="0" w:beforeAutospacing="0" w:lineRule="auto"/>
-        <w:ind w:left="720" w:hanging="360"/>
+        <w:spacing w:after="0" w:before="0" w:lineRule="auto"/>
+        <w:ind w:left="720" w:hanging="360"/>
+        <w:rPr/>
       </w:pPr>
       <w:r>
         <w:rPr>
@@ -115,6 +132,11 @@
         <w:t xml:space="preserve">Pré-condições:</w:t>
         <w:br w:type="textWrapping"/>
       </w:r>
+      <w:r>
+        <w:rPr>
+          <w:rtl w:val="0"/>
+        </w:rPr>
+      </w:r>
     </w:p>
     <w:p>
       <w:pPr>
@@ -122,8 +144,9 @@
           <w:ilvl w:val="0"/>
           <w:numId w:val="1"/>
         </w:numPr>
-        <w:spacing w:after="0" w:afterAutospacing="0" w:before="0" w:beforeAutospacing="0" w:lineRule="auto"/>
-        <w:ind w:left="720" w:hanging="360"/>
+        <w:spacing w:after="0" w:before="0" w:lineRule="auto"/>
+        <w:ind w:left="720" w:hanging="360"/>
+        <w:rPr/>
       </w:pPr>
       <w:r>
         <w:rPr>
@@ -133,6 +156,11 @@
         <w:t xml:space="preserve">Passos para execução:</w:t>
         <w:br w:type="textWrapping"/>
       </w:r>
+      <w:r>
+        <w:rPr>
+          <w:rtl w:val="0"/>
+        </w:rPr>
+      </w:r>
     </w:p>
     <w:p>
       <w:pPr>
@@ -140,8 +168,9 @@
           <w:ilvl w:val="0"/>
           <w:numId w:val="1"/>
         </w:numPr>
-        <w:spacing w:after="0" w:afterAutospacing="0" w:before="0" w:beforeAutospacing="0" w:lineRule="auto"/>
-        <w:ind w:left="720" w:hanging="360"/>
+        <w:spacing w:after="0" w:before="0" w:lineRule="auto"/>
+        <w:ind w:left="720" w:hanging="360"/>
+        <w:rPr/>
       </w:pPr>
       <w:r>
         <w:rPr>
@@ -151,6 +180,11 @@
         <w:t xml:space="preserve">Entrada:</w:t>
         <w:br w:type="textWrapping"/>
       </w:r>
+      <w:r>
+        <w:rPr>
+          <w:rtl w:val="0"/>
+        </w:rPr>
+      </w:r>
     </w:p>
     <w:p>
       <w:pPr>
@@ -158,8 +192,9 @@
           <w:ilvl w:val="0"/>
           <w:numId w:val="1"/>
         </w:numPr>
-        <w:spacing w:after="0" w:afterAutospacing="0" w:before="0" w:beforeAutospacing="0" w:lineRule="auto"/>
-        <w:ind w:left="720" w:hanging="360"/>
+        <w:spacing w:after="0" w:before="0" w:lineRule="auto"/>
+        <w:ind w:left="720" w:hanging="360"/>
+        <w:rPr/>
       </w:pPr>
       <w:r>
         <w:rPr>
@@ -169,6 +204,11 @@
         <w:t xml:space="preserve">Saída esperada:</w:t>
         <w:br w:type="textWrapping"/>
       </w:r>
+      <w:r>
+        <w:rPr>
+          <w:rtl w:val="0"/>
+        </w:rPr>
+      </w:r>
     </w:p>
     <w:p>
       <w:pPr>
@@ -176,8 +216,9 @@
           <w:ilvl w:val="0"/>
           <w:numId w:val="1"/>
         </w:numPr>
-        <w:spacing w:after="0" w:afterAutospacing="0" w:before="0" w:beforeAutospacing="0" w:lineRule="auto"/>
-        <w:ind w:left="720" w:hanging="360"/>
+        <w:spacing w:after="0" w:before="0" w:lineRule="auto"/>
+        <w:ind w:left="720" w:hanging="360"/>
+        <w:rPr/>
       </w:pPr>
       <w:r>
         <w:rPr>
@@ -187,6 +228,11 @@
         <w:t xml:space="preserve">Critério de sucesso:</w:t>
         <w:br w:type="textWrapping"/>
       </w:r>
+      <w:r>
+        <w:rPr>
+          <w:rtl w:val="0"/>
+        </w:rPr>
+      </w:r>
     </w:p>
     <w:p>
       <w:pPr>
@@ -194,8 +240,9 @@
           <w:ilvl w:val="0"/>
           <w:numId w:val="1"/>
         </w:numPr>
-        <w:spacing w:after="240" w:before="0" w:beforeAutospacing="0" w:lineRule="auto"/>
-        <w:ind w:left="720" w:hanging="360"/>
+        <w:spacing w:after="240" w:before="0" w:lineRule="auto"/>
+        <w:ind w:left="720" w:hanging="360"/>
+        <w:rPr/>
       </w:pPr>
       <w:r>
         <w:rPr>
@@ -204,6 +251,11 @@
         </w:rPr>
         <w:t xml:space="preserve">Resultados obtidos:</w:t>
         <w:br w:type="textWrapping"/>
+      </w:r>
+      <w:r>
+        <w:rPr>
+          <w:rtl w:val="0"/>
+        </w:rPr>
       </w:r>
     </w:p>
     <w:p>
@@ -219,7 +271,7 @@
           <w:szCs w:val="26"/>
         </w:rPr>
       </w:pPr>
-      <w:bookmarkStart w:colFirst="0" w:colLast="0" w:name="_uxyd58iquaau" w:id="3"/>
+      <w:bookmarkStart w:colFirst="0" w:colLast="0" w:name="_b2b9lo4dqe1c" w:id="3"/>
       <w:bookmarkEnd w:id="3"/>
       <w:r>
         <w:rPr>
@@ -236,10 +288,11 @@
       <w:pPr>
         <w:numPr>
           <w:ilvl w:val="0"/>
-          <w:numId w:val="2"/>
-        </w:numPr>
-        <w:spacing w:after="0" w:afterAutospacing="0" w:before="240" w:lineRule="auto"/>
-        <w:ind w:left="720" w:hanging="360"/>
+          <w:numId w:val="5"/>
+        </w:numPr>
+        <w:spacing w:after="0" w:before="240" w:lineRule="auto"/>
+        <w:ind w:left="720" w:hanging="360"/>
+        <w:rPr/>
       </w:pPr>
       <w:r>
         <w:rPr>
@@ -249,15 +302,21 @@
         <w:t xml:space="preserve">Objetivo:</w:t>
         <w:br w:type="textWrapping"/>
       </w:r>
-    </w:p>
-    <w:p>
-      <w:pPr>
-        <w:numPr>
-          <w:ilvl w:val="0"/>
-          <w:numId w:val="2"/>
-        </w:numPr>
-        <w:spacing w:after="0" w:afterAutospacing="0" w:before="0" w:beforeAutospacing="0" w:lineRule="auto"/>
-        <w:ind w:left="720" w:hanging="360"/>
+      <w:r>
+        <w:rPr>
+          <w:rtl w:val="0"/>
+        </w:rPr>
+      </w:r>
+    </w:p>
+    <w:p>
+      <w:pPr>
+        <w:numPr>
+          <w:ilvl w:val="0"/>
+          <w:numId w:val="5"/>
+        </w:numPr>
+        <w:spacing w:after="0" w:before="0" w:lineRule="auto"/>
+        <w:ind w:left="720" w:hanging="360"/>
+        <w:rPr/>
       </w:pPr>
       <w:r>
         <w:rPr>
@@ -267,15 +326,21 @@
         <w:t xml:space="preserve">Pré-condições:</w:t>
         <w:br w:type="textWrapping"/>
       </w:r>
-    </w:p>
-    <w:p>
-      <w:pPr>
-        <w:numPr>
-          <w:ilvl w:val="0"/>
-          <w:numId w:val="2"/>
-        </w:numPr>
-        <w:spacing w:after="0" w:afterAutospacing="0" w:before="0" w:beforeAutospacing="0" w:lineRule="auto"/>
-        <w:ind w:left="720" w:hanging="360"/>
+      <w:r>
+        <w:rPr>
+          <w:rtl w:val="0"/>
+        </w:rPr>
+      </w:r>
+    </w:p>
+    <w:p>
+      <w:pPr>
+        <w:numPr>
+          <w:ilvl w:val="0"/>
+          <w:numId w:val="5"/>
+        </w:numPr>
+        <w:spacing w:after="0" w:before="0" w:lineRule="auto"/>
+        <w:ind w:left="720" w:hanging="360"/>
+        <w:rPr/>
       </w:pPr>
       <w:r>
         <w:rPr>
@@ -285,15 +350,21 @@
         <w:t xml:space="preserve">Passos para execução:</w:t>
         <w:br w:type="textWrapping"/>
       </w:r>
-    </w:p>
-    <w:p>
-      <w:pPr>
-        <w:numPr>
-          <w:ilvl w:val="0"/>
-          <w:numId w:val="2"/>
-        </w:numPr>
-        <w:spacing w:after="0" w:afterAutospacing="0" w:before="0" w:beforeAutospacing="0" w:lineRule="auto"/>
-        <w:ind w:left="720" w:hanging="360"/>
+      <w:r>
+        <w:rPr>
+          <w:rtl w:val="0"/>
+        </w:rPr>
+      </w:r>
+    </w:p>
+    <w:p>
+      <w:pPr>
+        <w:numPr>
+          <w:ilvl w:val="0"/>
+          <w:numId w:val="5"/>
+        </w:numPr>
+        <w:spacing w:after="0" w:before="0" w:lineRule="auto"/>
+        <w:ind w:left="720" w:hanging="360"/>
+        <w:rPr/>
       </w:pPr>
       <w:r>
         <w:rPr>
@@ -303,15 +374,21 @@
         <w:t xml:space="preserve">Entrada:</w:t>
         <w:br w:type="textWrapping"/>
       </w:r>
-    </w:p>
-    <w:p>
-      <w:pPr>
-        <w:numPr>
-          <w:ilvl w:val="0"/>
-          <w:numId w:val="2"/>
-        </w:numPr>
-        <w:spacing w:after="0" w:afterAutospacing="0" w:before="0" w:beforeAutospacing="0" w:lineRule="auto"/>
-        <w:ind w:left="720" w:hanging="360"/>
+      <w:r>
+        <w:rPr>
+          <w:rtl w:val="0"/>
+        </w:rPr>
+      </w:r>
+    </w:p>
+    <w:p>
+      <w:pPr>
+        <w:numPr>
+          <w:ilvl w:val="0"/>
+          <w:numId w:val="5"/>
+        </w:numPr>
+        <w:spacing w:after="0" w:before="0" w:lineRule="auto"/>
+        <w:ind w:left="720" w:hanging="360"/>
+        <w:rPr/>
       </w:pPr>
       <w:r>
         <w:rPr>
@@ -321,15 +398,21 @@
         <w:t xml:space="preserve">Saída esperada:</w:t>
         <w:br w:type="textWrapping"/>
       </w:r>
-    </w:p>
-    <w:p>
-      <w:pPr>
-        <w:numPr>
-          <w:ilvl w:val="0"/>
-          <w:numId w:val="2"/>
-        </w:numPr>
-        <w:spacing w:after="0" w:afterAutospacing="0" w:before="0" w:beforeAutospacing="0" w:lineRule="auto"/>
-        <w:ind w:left="720" w:hanging="360"/>
+      <w:r>
+        <w:rPr>
+          <w:rtl w:val="0"/>
+        </w:rPr>
+      </w:r>
+    </w:p>
+    <w:p>
+      <w:pPr>
+        <w:numPr>
+          <w:ilvl w:val="0"/>
+          <w:numId w:val="5"/>
+        </w:numPr>
+        <w:spacing w:after="0" w:before="0" w:lineRule="auto"/>
+        <w:ind w:left="720" w:hanging="360"/>
+        <w:rPr/>
       </w:pPr>
       <w:r>
         <w:rPr>
@@ -339,15 +422,21 @@
         <w:t xml:space="preserve">Critério de sucesso:</w:t>
         <w:br w:type="textWrapping"/>
       </w:r>
-    </w:p>
-    <w:p>
-      <w:pPr>
-        <w:numPr>
-          <w:ilvl w:val="0"/>
-          <w:numId w:val="2"/>
-        </w:numPr>
-        <w:spacing w:after="240" w:before="0" w:beforeAutospacing="0" w:lineRule="auto"/>
-        <w:ind w:left="720" w:hanging="360"/>
+      <w:r>
+        <w:rPr>
+          <w:rtl w:val="0"/>
+        </w:rPr>
+      </w:r>
+    </w:p>
+    <w:p>
+      <w:pPr>
+        <w:numPr>
+          <w:ilvl w:val="0"/>
+          <w:numId w:val="5"/>
+        </w:numPr>
+        <w:spacing w:after="240" w:before="0" w:lineRule="auto"/>
+        <w:ind w:left="720" w:hanging="360"/>
+        <w:rPr/>
       </w:pPr>
       <w:r>
         <w:rPr>
@@ -356,6 +445,11 @@
         </w:rPr>
         <w:t xml:space="preserve">Resultados obtidos:</w:t>
         <w:br w:type="textWrapping"/>
+      </w:r>
+      <w:r>
+        <w:rPr>
+          <w:rtl w:val="0"/>
+        </w:rPr>
       </w:r>
     </w:p>
     <w:p>
@@ -371,143 +465,12 @@
           <w:szCs w:val="26"/>
         </w:rPr>
       </w:pPr>
-      <w:bookmarkStart w:colFirst="0" w:colLast="0" w:name="_n65xcv14oqwd" w:id="4"/>
+      <w:bookmarkStart w:colFirst="0" w:colLast="0" w:name="_299nzr5uf474" w:id="4"/>
       <w:bookmarkEnd w:id="4"/>
       <w:r>
         <w:rPr>
-          <w:rFonts w:ascii="Cambria" w:cs="Cambria" w:eastAsia="Cambria" w:hAnsi="Cambria"/>
-          <w:color w:val="000000"/>
-          <w:sz w:val="26"/>
-          <w:szCs w:val="26"/>
-          <w:rtl w:val="0"/>
-        </w:rPr>
-        <w:t xml:space="preserve">Cenário 3: Colisão com Inimigos</w:t>
-      </w:r>
-    </w:p>
-    <w:p>
-      <w:pPr>
-        <w:numPr>
-          <w:ilvl w:val="0"/>
-          <w:numId w:val="5"/>
-        </w:numPr>
-        <w:spacing w:after="0" w:afterAutospacing="0" w:before="240" w:lineRule="auto"/>
-        <w:ind w:left="720" w:hanging="360"/>
-      </w:pPr>
-      <w:r>
-        <w:rPr>
-          <w:b w:val="1"/>
-          <w:rtl w:val="0"/>
-        </w:rPr>
-        <w:t xml:space="preserve">Objetivo:</w:t>
-        <w:br w:type="textWrapping"/>
-      </w:r>
-    </w:p>
-    <w:p>
-      <w:pPr>
-        <w:numPr>
-          <w:ilvl w:val="0"/>
-          <w:numId w:val="5"/>
-        </w:numPr>
-        <w:spacing w:after="0" w:afterAutospacing="0" w:before="0" w:beforeAutospacing="0" w:lineRule="auto"/>
-        <w:ind w:left="720" w:hanging="360"/>
-      </w:pPr>
-      <w:r>
-        <w:rPr>
-          <w:b w:val="1"/>
-          <w:rtl w:val="0"/>
-        </w:rPr>
-        <w:t xml:space="preserve">Pré-condições:</w:t>
-        <w:br w:type="textWrapping"/>
-      </w:r>
-    </w:p>
-    <w:p>
-      <w:pPr>
-        <w:numPr>
-          <w:ilvl w:val="0"/>
-          <w:numId w:val="5"/>
-        </w:numPr>
-        <w:spacing w:after="0" w:afterAutospacing="0" w:before="0" w:beforeAutospacing="0" w:lineRule="auto"/>
-        <w:ind w:left="720" w:hanging="360"/>
-      </w:pPr>
-      <w:r>
-        <w:rPr>
-          <w:b w:val="1"/>
-          <w:rtl w:val="0"/>
-        </w:rPr>
-        <w:t xml:space="preserve">Passos para execução:</w:t>
-        <w:br w:type="textWrapping"/>
-      </w:r>
-    </w:p>
-    <w:p>
-      <w:pPr>
-        <w:numPr>
-          <w:ilvl w:val="0"/>
-          <w:numId w:val="5"/>
-        </w:numPr>
-        <w:spacing w:after="0" w:afterAutospacing="0" w:before="0" w:beforeAutospacing="0" w:lineRule="auto"/>
-        <w:ind w:left="720" w:hanging="360"/>
-      </w:pPr>
-      <w:r>
-        <w:rPr>
-          <w:b w:val="1"/>
-          <w:rtl w:val="0"/>
-        </w:rPr>
-        <w:t xml:space="preserve">Entrada:</w:t>
-        <w:br w:type="textWrapping"/>
-      </w:r>
-    </w:p>
-    <w:p>
-      <w:pPr>
-        <w:numPr>
-          <w:ilvl w:val="0"/>
-          <w:numId w:val="5"/>
-        </w:numPr>
-        <w:spacing w:after="0" w:afterAutospacing="0" w:before="0" w:beforeAutospacing="0" w:lineRule="auto"/>
-        <w:ind w:left="720" w:hanging="360"/>
-      </w:pPr>
-      <w:r>
-        <w:rPr>
-          <w:b w:val="1"/>
-          <w:rtl w:val="0"/>
-        </w:rPr>
-        <w:t xml:space="preserve">Saída esperada:</w:t>
-        <w:br w:type="textWrapping"/>
-      </w:r>
-    </w:p>
-    <w:p>
-      <w:pPr>
-        <w:numPr>
-          <w:ilvl w:val="0"/>
-          <w:numId w:val="5"/>
-        </w:numPr>
-        <w:spacing w:after="0" w:afterAutospacing="0" w:before="0" w:beforeAutospacing="0" w:lineRule="auto"/>
-        <w:ind w:left="720" w:hanging="360"/>
-      </w:pPr>
-      <w:r>
-        <w:rPr>
-          <w:b w:val="1"/>
-          <w:rtl w:val="0"/>
-        </w:rPr>
-        <w:t xml:space="preserve">Critério de sucesso:</w:t>
-        <w:br w:type="textWrapping"/>
-      </w:r>
-    </w:p>
-    <w:p>
-      <w:pPr>
-        <w:numPr>
-          <w:ilvl w:val="0"/>
-          <w:numId w:val="5"/>
-        </w:numPr>
-        <w:spacing w:after="240" w:before="0" w:beforeAutospacing="0" w:lineRule="auto"/>
-        <w:ind w:left="720" w:hanging="360"/>
-      </w:pPr>
-      <w:r>
-        <w:rPr>
-          <w:b w:val="1"/>
-          <w:rtl w:val="0"/>
-        </w:rPr>
-        <w:t xml:space="preserve">Resultados obtidos:</w:t>
-        <w:br w:type="textWrapping"/>
+          <w:rtl w:val="0"/>
+        </w:rPr>
       </w:r>
     </w:p>
     <w:p>
@@ -523,7 +486,7 @@
           <w:szCs w:val="26"/>
         </w:rPr>
       </w:pPr>
-      <w:bookmarkStart w:colFirst="0" w:colLast="0" w:name="_s79x95i5z61i" w:id="5"/>
+      <w:bookmarkStart w:colFirst="0" w:colLast="0" w:name="_4cci2pi128v9" w:id="5"/>
       <w:bookmarkEnd w:id="5"/>
       <w:r>
         <w:rPr>
@@ -533,17 +496,18 @@
           <w:szCs w:val="26"/>
           <w:rtl w:val="0"/>
         </w:rPr>
-        <w:t xml:space="preserve">Cenário 4: Coleta de Moedas</w:t>
-      </w:r>
-    </w:p>
-    <w:p>
-      <w:pPr>
-        <w:numPr>
-          <w:ilvl w:val="0"/>
-          <w:numId w:val="9"/>
-        </w:numPr>
-        <w:spacing w:after="0" w:afterAutospacing="0" w:before="240" w:lineRule="auto"/>
-        <w:ind w:left="720" w:hanging="360"/>
+        <w:t xml:space="preserve">Cenário 3: Colisão com Inimigos</w:t>
+      </w:r>
+    </w:p>
+    <w:p>
+      <w:pPr>
+        <w:numPr>
+          <w:ilvl w:val="0"/>
+          <w:numId w:val="8"/>
+        </w:numPr>
+        <w:spacing w:after="0" w:before="240" w:lineRule="auto"/>
+        <w:ind w:left="720" w:hanging="360"/>
+        <w:rPr/>
       </w:pPr>
       <w:r>
         <w:rPr>
@@ -553,15 +517,21 @@
         <w:t xml:space="preserve">Objetivo:</w:t>
         <w:br w:type="textWrapping"/>
       </w:r>
-    </w:p>
-    <w:p>
-      <w:pPr>
-        <w:numPr>
-          <w:ilvl w:val="0"/>
-          <w:numId w:val="9"/>
-        </w:numPr>
-        <w:spacing w:after="0" w:afterAutospacing="0" w:before="0" w:beforeAutospacing="0" w:lineRule="auto"/>
-        <w:ind w:left="720" w:hanging="360"/>
+      <w:r>
+        <w:rPr>
+          <w:rtl w:val="0"/>
+        </w:rPr>
+      </w:r>
+    </w:p>
+    <w:p>
+      <w:pPr>
+        <w:numPr>
+          <w:ilvl w:val="0"/>
+          <w:numId w:val="8"/>
+        </w:numPr>
+        <w:spacing w:after="0" w:before="0" w:lineRule="auto"/>
+        <w:ind w:left="720" w:hanging="360"/>
+        <w:rPr/>
       </w:pPr>
       <w:r>
         <w:rPr>
@@ -571,15 +541,21 @@
         <w:t xml:space="preserve">Pré-condições:</w:t>
         <w:br w:type="textWrapping"/>
       </w:r>
-    </w:p>
-    <w:p>
-      <w:pPr>
-        <w:numPr>
-          <w:ilvl w:val="0"/>
-          <w:numId w:val="9"/>
-        </w:numPr>
-        <w:spacing w:after="0" w:afterAutospacing="0" w:before="0" w:beforeAutospacing="0" w:lineRule="auto"/>
-        <w:ind w:left="720" w:hanging="360"/>
+      <w:r>
+        <w:rPr>
+          <w:rtl w:val="0"/>
+        </w:rPr>
+      </w:r>
+    </w:p>
+    <w:p>
+      <w:pPr>
+        <w:numPr>
+          <w:ilvl w:val="0"/>
+          <w:numId w:val="8"/>
+        </w:numPr>
+        <w:spacing w:after="0" w:before="0" w:lineRule="auto"/>
+        <w:ind w:left="720" w:hanging="360"/>
+        <w:rPr/>
       </w:pPr>
       <w:r>
         <w:rPr>
@@ -589,15 +565,21 @@
         <w:t xml:space="preserve">Passos para execução:</w:t>
         <w:br w:type="textWrapping"/>
       </w:r>
-    </w:p>
-    <w:p>
-      <w:pPr>
-        <w:numPr>
-          <w:ilvl w:val="0"/>
-          <w:numId w:val="9"/>
-        </w:numPr>
-        <w:spacing w:after="0" w:afterAutospacing="0" w:before="0" w:beforeAutospacing="0" w:lineRule="auto"/>
-        <w:ind w:left="720" w:hanging="360"/>
+      <w:r>
+        <w:rPr>
+          <w:rtl w:val="0"/>
+        </w:rPr>
+      </w:r>
+    </w:p>
+    <w:p>
+      <w:pPr>
+        <w:numPr>
+          <w:ilvl w:val="0"/>
+          <w:numId w:val="8"/>
+        </w:numPr>
+        <w:spacing w:after="0" w:before="0" w:lineRule="auto"/>
+        <w:ind w:left="720" w:hanging="360"/>
+        <w:rPr/>
       </w:pPr>
       <w:r>
         <w:rPr>
@@ -607,15 +589,21 @@
         <w:t xml:space="preserve">Entrada:</w:t>
         <w:br w:type="textWrapping"/>
       </w:r>
-    </w:p>
-    <w:p>
-      <w:pPr>
-        <w:numPr>
-          <w:ilvl w:val="0"/>
-          <w:numId w:val="9"/>
-        </w:numPr>
-        <w:spacing w:after="0" w:afterAutospacing="0" w:before="0" w:beforeAutospacing="0" w:lineRule="auto"/>
-        <w:ind w:left="720" w:hanging="360"/>
+      <w:r>
+        <w:rPr>
+          <w:rtl w:val="0"/>
+        </w:rPr>
+      </w:r>
+    </w:p>
+    <w:p>
+      <w:pPr>
+        <w:numPr>
+          <w:ilvl w:val="0"/>
+          <w:numId w:val="8"/>
+        </w:numPr>
+        <w:spacing w:after="0" w:before="0" w:lineRule="auto"/>
+        <w:ind w:left="720" w:hanging="360"/>
+        <w:rPr/>
       </w:pPr>
       <w:r>
         <w:rPr>
@@ -625,15 +613,21 @@
         <w:t xml:space="preserve">Saída esperada:</w:t>
         <w:br w:type="textWrapping"/>
       </w:r>
-    </w:p>
-    <w:p>
-      <w:pPr>
-        <w:numPr>
-          <w:ilvl w:val="0"/>
-          <w:numId w:val="9"/>
-        </w:numPr>
-        <w:spacing w:after="0" w:afterAutospacing="0" w:before="0" w:beforeAutospacing="0" w:lineRule="auto"/>
-        <w:ind w:left="720" w:hanging="360"/>
+      <w:r>
+        <w:rPr>
+          <w:rtl w:val="0"/>
+        </w:rPr>
+      </w:r>
+    </w:p>
+    <w:p>
+      <w:pPr>
+        <w:numPr>
+          <w:ilvl w:val="0"/>
+          <w:numId w:val="8"/>
+        </w:numPr>
+        <w:spacing w:after="0" w:before="0" w:lineRule="auto"/>
+        <w:ind w:left="720" w:hanging="360"/>
+        <w:rPr/>
       </w:pPr>
       <w:r>
         <w:rPr>
@@ -643,15 +637,21 @@
         <w:t xml:space="preserve">Critério de sucesso:</w:t>
         <w:br w:type="textWrapping"/>
       </w:r>
-    </w:p>
-    <w:p>
-      <w:pPr>
-        <w:numPr>
-          <w:ilvl w:val="0"/>
-          <w:numId w:val="9"/>
-        </w:numPr>
-        <w:spacing w:after="240" w:before="0" w:beforeAutospacing="0" w:lineRule="auto"/>
-        <w:ind w:left="720" w:hanging="360"/>
+      <w:r>
+        <w:rPr>
+          <w:rtl w:val="0"/>
+        </w:rPr>
+      </w:r>
+    </w:p>
+    <w:p>
+      <w:pPr>
+        <w:numPr>
+          <w:ilvl w:val="0"/>
+          <w:numId w:val="8"/>
+        </w:numPr>
+        <w:spacing w:after="240" w:before="0" w:lineRule="auto"/>
+        <w:ind w:left="720" w:hanging="360"/>
+        <w:rPr/>
       </w:pPr>
       <w:r>
         <w:rPr>
@@ -660,6 +660,11 @@
         </w:rPr>
         <w:t xml:space="preserve">Resultados obtidos:</w:t>
         <w:br w:type="textWrapping"/>
+      </w:r>
+      <w:r>
+        <w:rPr>
+          <w:rtl w:val="0"/>
+        </w:rPr>
       </w:r>
     </w:p>
     <w:p>
@@ -675,7 +680,7 @@
           <w:szCs w:val="26"/>
         </w:rPr>
       </w:pPr>
-      <w:bookmarkStart w:colFirst="0" w:colLast="0" w:name="_lf2ir2fintkc" w:id="6"/>
+      <w:bookmarkStart w:colFirst="0" w:colLast="0" w:name="_x90p0d3bgi9e" w:id="6"/>
       <w:bookmarkEnd w:id="6"/>
       <w:r>
         <w:rPr>
@@ -685,6 +690,305 @@
           <w:szCs w:val="26"/>
           <w:rtl w:val="0"/>
         </w:rPr>
+        <w:t xml:space="preserve">Cenário 4: Coleta de Moedas</w:t>
+      </w:r>
+    </w:p>
+    <w:p>
+      <w:pPr>
+        <w:numPr>
+          <w:ilvl w:val="0"/>
+          <w:numId w:val="12"/>
+        </w:numPr>
+        <w:spacing w:after="0" w:before="240" w:lineRule="auto"/>
+        <w:ind w:left="720" w:hanging="360"/>
+        <w:rPr/>
+      </w:pPr>
+      <w:r>
+        <w:rPr>
+          <w:b w:val="1"/>
+          <w:rtl w:val="0"/>
+        </w:rPr>
+        <w:t xml:space="preserve">Objetivo:</w:t>
+        <w:br w:type="textWrapping"/>
+      </w:r>
+      <w:r>
+        <w:rPr>
+          <w:rtl w:val="0"/>
+        </w:rPr>
+      </w:r>
+    </w:p>
+    <w:p>
+      <w:pPr>
+        <w:numPr>
+          <w:ilvl w:val="0"/>
+          <w:numId w:val="12"/>
+        </w:numPr>
+        <w:spacing w:after="0" w:before="0" w:lineRule="auto"/>
+        <w:ind w:left="720" w:hanging="360"/>
+        <w:rPr/>
+      </w:pPr>
+      <w:r>
+        <w:rPr>
+          <w:b w:val="1"/>
+          <w:rtl w:val="0"/>
+        </w:rPr>
+        <w:t xml:space="preserve">Pré-condições:</w:t>
+        <w:br w:type="textWrapping"/>
+      </w:r>
+      <w:r>
+        <w:rPr>
+          <w:rtl w:val="0"/>
+        </w:rPr>
+      </w:r>
+    </w:p>
+    <w:p>
+      <w:pPr>
+        <w:numPr>
+          <w:ilvl w:val="0"/>
+          <w:numId w:val="12"/>
+        </w:numPr>
+        <w:spacing w:after="0" w:before="0" w:lineRule="auto"/>
+        <w:ind w:left="720" w:hanging="360"/>
+        <w:rPr/>
+      </w:pPr>
+      <w:r>
+        <w:rPr>
+          <w:b w:val="1"/>
+          <w:rtl w:val="0"/>
+        </w:rPr>
+        <w:t xml:space="preserve">Passos para execução:</w:t>
+        <w:br w:type="textWrapping"/>
+      </w:r>
+      <w:r>
+        <w:rPr>
+          <w:rtl w:val="0"/>
+        </w:rPr>
+      </w:r>
+    </w:p>
+    <w:p>
+      <w:pPr>
+        <w:numPr>
+          <w:ilvl w:val="0"/>
+          <w:numId w:val="12"/>
+        </w:numPr>
+        <w:spacing w:after="0" w:before="0" w:lineRule="auto"/>
+        <w:ind w:left="720" w:hanging="360"/>
+        <w:rPr/>
+      </w:pPr>
+      <w:r>
+        <w:rPr>
+          <w:b w:val="1"/>
+          <w:rtl w:val="0"/>
+        </w:rPr>
+        <w:t xml:space="preserve">Entrada:</w:t>
+        <w:br w:type="textWrapping"/>
+      </w:r>
+      <w:r>
+        <w:rPr>
+          <w:rtl w:val="0"/>
+        </w:rPr>
+      </w:r>
+    </w:p>
+    <w:p>
+      <w:pPr>
+        <w:numPr>
+          <w:ilvl w:val="0"/>
+          <w:numId w:val="12"/>
+        </w:numPr>
+        <w:spacing w:after="0" w:before="0" w:lineRule="auto"/>
+        <w:ind w:left="720" w:hanging="360"/>
+        <w:rPr/>
+      </w:pPr>
+      <w:r>
+        <w:rPr>
+          <w:b w:val="1"/>
+          <w:rtl w:val="0"/>
+        </w:rPr>
+        <w:t xml:space="preserve">Saída esperada:</w:t>
+        <w:br w:type="textWrapping"/>
+      </w:r>
+      <w:r>
+        <w:rPr>
+          <w:rtl w:val="0"/>
+        </w:rPr>
+      </w:r>
+    </w:p>
+    <w:p>
+      <w:pPr>
+        <w:numPr>
+          <w:ilvl w:val="0"/>
+          <w:numId w:val="12"/>
+        </w:numPr>
+        <w:spacing w:after="0" w:before="0" w:lineRule="auto"/>
+        <w:ind w:left="720" w:hanging="360"/>
+        <w:rPr/>
+      </w:pPr>
+      <w:r>
+        <w:rPr>
+          <w:b w:val="1"/>
+          <w:rtl w:val="0"/>
+        </w:rPr>
+        <w:t xml:space="preserve">Critério de sucesso:</w:t>
+        <w:br w:type="textWrapping"/>
+      </w:r>
+      <w:r>
+        <w:rPr>
+          <w:rtl w:val="0"/>
+        </w:rPr>
+      </w:r>
+    </w:p>
+    <w:p>
+      <w:pPr>
+        <w:numPr>
+          <w:ilvl w:val="0"/>
+          <w:numId w:val="12"/>
+        </w:numPr>
+        <w:spacing w:after="240" w:before="0" w:lineRule="auto"/>
+        <w:ind w:left="720" w:hanging="360"/>
+        <w:rPr/>
+      </w:pPr>
+      <w:r>
+        <w:rPr>
+          <w:b w:val="1"/>
+          <w:rtl w:val="0"/>
+        </w:rPr>
+        <w:t xml:space="preserve">Resultados obtidos:</w:t>
+        <w:br w:type="textWrapping"/>
+      </w:r>
+      <w:r>
+        <w:rPr>
+          <w:rtl w:val="0"/>
+        </w:rPr>
+      </w:r>
+    </w:p>
+    <w:p>
+      <w:pPr>
+        <w:pStyle w:val="Heading3"/>
+        <w:keepNext w:val="0"/>
+        <w:keepLines w:val="0"/>
+        <w:spacing w:after="80" w:before="280" w:lineRule="auto"/>
+        <w:rPr>
+          <w:rFonts w:ascii="Cambria" w:cs="Cambria" w:eastAsia="Cambria" w:hAnsi="Cambria"/>
+          <w:color w:val="000000"/>
+          <w:sz w:val="26"/>
+          <w:szCs w:val="26"/>
+        </w:rPr>
+      </w:pPr>
+      <w:bookmarkStart w:colFirst="0" w:colLast="0" w:name="_jrsiwf5iy6j8" w:id="7"/>
+      <w:bookmarkEnd w:id="7"/>
+      <w:r>
+        <w:rPr>
+          <w:rtl w:val="0"/>
+        </w:rPr>
+      </w:r>
+    </w:p>
+    <w:p>
+      <w:pPr>
+        <w:pStyle w:val="Heading3"/>
+        <w:keepNext w:val="0"/>
+        <w:keepLines w:val="0"/>
+        <w:spacing w:after="80" w:before="280" w:lineRule="auto"/>
+        <w:rPr>
+          <w:rFonts w:ascii="Cambria" w:cs="Cambria" w:eastAsia="Cambria" w:hAnsi="Cambria"/>
+          <w:color w:val="000000"/>
+          <w:sz w:val="26"/>
+          <w:szCs w:val="26"/>
+        </w:rPr>
+      </w:pPr>
+      <w:bookmarkStart w:colFirst="0" w:colLast="0" w:name="_co8a5tgu5yn2" w:id="8"/>
+      <w:bookmarkEnd w:id="8"/>
+      <w:r>
+        <w:rPr>
+          <w:rtl w:val="0"/>
+        </w:rPr>
+      </w:r>
+    </w:p>
+    <w:p>
+      <w:pPr>
+        <w:pStyle w:val="Heading3"/>
+        <w:keepNext w:val="0"/>
+        <w:keepLines w:val="0"/>
+        <w:spacing w:after="80" w:before="280" w:lineRule="auto"/>
+        <w:rPr>
+          <w:rFonts w:ascii="Cambria" w:cs="Cambria" w:eastAsia="Cambria" w:hAnsi="Cambria"/>
+          <w:color w:val="000000"/>
+          <w:sz w:val="26"/>
+          <w:szCs w:val="26"/>
+        </w:rPr>
+      </w:pPr>
+      <w:bookmarkStart w:colFirst="0" w:colLast="0" w:name="_auxqadw2k3d3" w:id="9"/>
+      <w:bookmarkEnd w:id="9"/>
+      <w:r>
+        <w:rPr>
+          <w:rtl w:val="0"/>
+        </w:rPr>
+      </w:r>
+    </w:p>
+    <w:p>
+      <w:pPr>
+        <w:pStyle w:val="Heading3"/>
+        <w:keepNext w:val="0"/>
+        <w:keepLines w:val="0"/>
+        <w:spacing w:after="80" w:before="280" w:lineRule="auto"/>
+        <w:rPr>
+          <w:rFonts w:ascii="Cambria" w:cs="Cambria" w:eastAsia="Cambria" w:hAnsi="Cambria"/>
+          <w:color w:val="000000"/>
+          <w:sz w:val="26"/>
+          <w:szCs w:val="26"/>
+        </w:rPr>
+      </w:pPr>
+      <w:bookmarkStart w:colFirst="0" w:colLast="0" w:name="_pemip32qy50k" w:id="10"/>
+      <w:bookmarkEnd w:id="10"/>
+      <w:r>
+        <w:rPr>
+          <w:rtl w:val="0"/>
+        </w:rPr>
+      </w:r>
+    </w:p>
+    <w:p>
+      <w:pPr>
+        <w:pStyle w:val="Heading3"/>
+        <w:keepNext w:val="0"/>
+        <w:keepLines w:val="0"/>
+        <w:spacing w:after="80" w:before="280" w:lineRule="auto"/>
+        <w:rPr>
+          <w:rFonts w:ascii="Cambria" w:cs="Cambria" w:eastAsia="Cambria" w:hAnsi="Cambria"/>
+          <w:color w:val="000000"/>
+          <w:sz w:val="26"/>
+          <w:szCs w:val="26"/>
+        </w:rPr>
+      </w:pPr>
+      <w:bookmarkStart w:colFirst="0" w:colLast="0" w:name="_xuyzfndhevp" w:id="11"/>
+      <w:bookmarkEnd w:id="11"/>
+      <w:r>
+        <w:rPr>
+          <w:rtl w:val="0"/>
+        </w:rPr>
+      </w:r>
+    </w:p>
+    <w:p>
+      <w:pPr>
+        <w:pStyle w:val="Heading3"/>
+        <w:keepNext w:val="0"/>
+        <w:keepLines w:val="0"/>
+        <w:spacing w:after="80" w:before="280" w:lineRule="auto"/>
+        <w:rPr>
+          <w:rFonts w:ascii="Cambria" w:cs="Cambria" w:eastAsia="Cambria" w:hAnsi="Cambria"/>
+          <w:color w:val="000000"/>
+          <w:sz w:val="26"/>
+          <w:szCs w:val="26"/>
+        </w:rPr>
+      </w:pPr>
+      <w:bookmarkStart w:colFirst="0" w:colLast="0" w:name="_w84atvolde88" w:id="12"/>
+      <w:bookmarkEnd w:id="12"/>
+      <w:r>
+        <w:rPr>
+          <w:rFonts w:ascii="Cambria" w:cs="Cambria" w:eastAsia="Cambria" w:hAnsi="Cambria"/>
+          <w:color w:val="000000"/>
+          <w:sz w:val="26"/>
+          <w:szCs w:val="26"/>
+          <w:rtl w:val="0"/>
+        </w:rPr>
         <w:t xml:space="preserve">Cenário 5: Transição de Fases</w:t>
       </w:r>
     </w:p>
@@ -692,10 +996,11 @@
       <w:pPr>
         <w:numPr>
           <w:ilvl w:val="0"/>
-          <w:numId w:val="10"/>
-        </w:numPr>
-        <w:spacing w:after="0" w:afterAutospacing="0" w:before="240" w:lineRule="auto"/>
-        <w:ind w:left="720" w:hanging="360"/>
+          <w:numId w:val="2"/>
+        </w:numPr>
+        <w:spacing w:after="0" w:before="240" w:lineRule="auto"/>
+        <w:ind w:left="720" w:hanging="360"/>
+        <w:rPr/>
       </w:pPr>
       <w:r>
         <w:rPr>
@@ -705,15 +1010,21 @@
         <w:t xml:space="preserve">Objetivo:</w:t>
         <w:br w:type="textWrapping"/>
       </w:r>
-    </w:p>
-    <w:p>
-      <w:pPr>
-        <w:numPr>
-          <w:ilvl w:val="0"/>
-          <w:numId w:val="10"/>
-        </w:numPr>
-        <w:spacing w:after="0" w:afterAutospacing="0" w:before="0" w:beforeAutospacing="0" w:lineRule="auto"/>
-        <w:ind w:left="720" w:hanging="360"/>
+      <w:r>
+        <w:rPr>
+          <w:rtl w:val="0"/>
+        </w:rPr>
+      </w:r>
+    </w:p>
+    <w:p>
+      <w:pPr>
+        <w:numPr>
+          <w:ilvl w:val="0"/>
+          <w:numId w:val="2"/>
+        </w:numPr>
+        <w:spacing w:after="0" w:before="0" w:lineRule="auto"/>
+        <w:ind w:left="720" w:hanging="360"/>
+        <w:rPr/>
       </w:pPr>
       <w:r>
         <w:rPr>
@@ -723,15 +1034,21 @@
         <w:t xml:space="preserve">Pré-condições:</w:t>
         <w:br w:type="textWrapping"/>
       </w:r>
-    </w:p>
-    <w:p>
-      <w:pPr>
-        <w:numPr>
-          <w:ilvl w:val="0"/>
-          <w:numId w:val="10"/>
-        </w:numPr>
-        <w:spacing w:after="0" w:afterAutospacing="0" w:before="0" w:beforeAutospacing="0" w:lineRule="auto"/>
-        <w:ind w:left="720" w:hanging="360"/>
+      <w:r>
+        <w:rPr>
+          <w:rtl w:val="0"/>
+        </w:rPr>
+      </w:r>
+    </w:p>
+    <w:p>
+      <w:pPr>
+        <w:numPr>
+          <w:ilvl w:val="0"/>
+          <w:numId w:val="2"/>
+        </w:numPr>
+        <w:spacing w:after="0" w:before="0" w:lineRule="auto"/>
+        <w:ind w:left="720" w:hanging="360"/>
+        <w:rPr/>
       </w:pPr>
       <w:r>
         <w:rPr>
@@ -741,15 +1058,21 @@
         <w:t xml:space="preserve">Passos para execução:</w:t>
         <w:br w:type="textWrapping"/>
       </w:r>
-    </w:p>
-    <w:p>
-      <w:pPr>
-        <w:numPr>
-          <w:ilvl w:val="0"/>
-          <w:numId w:val="10"/>
-        </w:numPr>
-        <w:spacing w:after="0" w:afterAutospacing="0" w:before="0" w:beforeAutospacing="0" w:lineRule="auto"/>
-        <w:ind w:left="720" w:hanging="360"/>
+      <w:r>
+        <w:rPr>
+          <w:rtl w:val="0"/>
+        </w:rPr>
+      </w:r>
+    </w:p>
+    <w:p>
+      <w:pPr>
+        <w:numPr>
+          <w:ilvl w:val="0"/>
+          <w:numId w:val="2"/>
+        </w:numPr>
+        <w:spacing w:after="0" w:before="0" w:lineRule="auto"/>
+        <w:ind w:left="720" w:hanging="360"/>
+        <w:rPr/>
       </w:pPr>
       <w:r>
         <w:rPr>
@@ -759,15 +1082,21 @@
         <w:t xml:space="preserve">Entrada:</w:t>
         <w:br w:type="textWrapping"/>
       </w:r>
-    </w:p>
-    <w:p>
-      <w:pPr>
-        <w:numPr>
-          <w:ilvl w:val="0"/>
-          <w:numId w:val="10"/>
-        </w:numPr>
-        <w:spacing w:after="0" w:afterAutospacing="0" w:before="0" w:beforeAutospacing="0" w:lineRule="auto"/>
-        <w:ind w:left="720" w:hanging="360"/>
+      <w:r>
+        <w:rPr>
+          <w:rtl w:val="0"/>
+        </w:rPr>
+      </w:r>
+    </w:p>
+    <w:p>
+      <w:pPr>
+        <w:numPr>
+          <w:ilvl w:val="0"/>
+          <w:numId w:val="2"/>
+        </w:numPr>
+        <w:spacing w:after="0" w:before="0" w:lineRule="auto"/>
+        <w:ind w:left="720" w:hanging="360"/>
+        <w:rPr/>
       </w:pPr>
       <w:r>
         <w:rPr>
@@ -777,15 +1106,21 @@
         <w:t xml:space="preserve">Saída esperada:</w:t>
         <w:br w:type="textWrapping"/>
       </w:r>
-    </w:p>
-    <w:p>
-      <w:pPr>
-        <w:numPr>
-          <w:ilvl w:val="0"/>
-          <w:numId w:val="10"/>
-        </w:numPr>
-        <w:spacing w:after="0" w:afterAutospacing="0" w:before="0" w:beforeAutospacing="0" w:lineRule="auto"/>
-        <w:ind w:left="720" w:hanging="360"/>
+      <w:r>
+        <w:rPr>
+          <w:rtl w:val="0"/>
+        </w:rPr>
+      </w:r>
+    </w:p>
+    <w:p>
+      <w:pPr>
+        <w:numPr>
+          <w:ilvl w:val="0"/>
+          <w:numId w:val="2"/>
+        </w:numPr>
+        <w:spacing w:after="0" w:before="0" w:lineRule="auto"/>
+        <w:ind w:left="720" w:hanging="360"/>
+        <w:rPr/>
       </w:pPr>
       <w:r>
         <w:rPr>
@@ -795,15 +1130,21 @@
         <w:t xml:space="preserve">Critério de sucesso:</w:t>
         <w:br w:type="textWrapping"/>
       </w:r>
-    </w:p>
-    <w:p>
-      <w:pPr>
-        <w:numPr>
-          <w:ilvl w:val="0"/>
-          <w:numId w:val="10"/>
-        </w:numPr>
-        <w:spacing w:after="240" w:before="0" w:beforeAutospacing="0" w:lineRule="auto"/>
-        <w:ind w:left="720" w:hanging="360"/>
+      <w:r>
+        <w:rPr>
+          <w:rtl w:val="0"/>
+        </w:rPr>
+      </w:r>
+    </w:p>
+    <w:p>
+      <w:pPr>
+        <w:numPr>
+          <w:ilvl w:val="0"/>
+          <w:numId w:val="2"/>
+        </w:numPr>
+        <w:spacing w:after="240" w:before="0" w:lineRule="auto"/>
+        <w:ind w:left="720" w:hanging="360"/>
+        <w:rPr/>
       </w:pPr>
       <w:r>
         <w:rPr>
@@ -812,6 +1153,11 @@
         </w:rPr>
         <w:t xml:space="preserve">Resultados obtidos:</w:t>
         <w:br w:type="textWrapping"/>
+      </w:r>
+      <w:r>
+        <w:rPr>
+          <w:rtl w:val="0"/>
+        </w:rPr>
       </w:r>
     </w:p>
     <w:p>
@@ -842,8 +1188,8 @@
           <w:szCs w:val="34"/>
         </w:rPr>
       </w:pPr>
-      <w:bookmarkStart w:colFirst="0" w:colLast="0" w:name="_vyxdu3ygz1xq" w:id="7"/>
-      <w:bookmarkEnd w:id="7"/>
+      <w:bookmarkStart w:colFirst="0" w:colLast="0" w:name="_qvwy2eqa2kau" w:id="13"/>
+      <w:bookmarkEnd w:id="13"/>
       <w:r>
         <w:rPr>
           <w:rFonts w:ascii="Cambria" w:cs="Cambria" w:eastAsia="Cambria" w:hAnsi="Cambria"/>
@@ -852,7 +1198,7 @@
           <w:szCs w:val="34"/>
           <w:rtl w:val="0"/>
         </w:rPr>
-        <w:t xml:space="preserve">3.2 Testes de Usabilidade</w:t>
+        <w:t xml:space="preserve">1.2 Testes de Usabilidade</w:t>
       </w:r>
     </w:p>
     <w:p>
@@ -868,8 +1214,8 @@
           <w:szCs w:val="26"/>
         </w:rPr>
       </w:pPr>
-      <w:bookmarkStart w:colFirst="0" w:colLast="0" w:name="_xoqj1dt8o1g5" w:id="8"/>
-      <w:bookmarkEnd w:id="8"/>
+      <w:bookmarkStart w:colFirst="0" w:colLast="0" w:name="_td3aihdll7a1" w:id="14"/>
+      <w:bookmarkEnd w:id="14"/>
       <w:r>
         <w:rPr>
           <w:rFonts w:ascii="Cambria" w:cs="Cambria" w:eastAsia="Cambria" w:hAnsi="Cambria"/>
@@ -885,10 +1231,11 @@
       <w:pPr>
         <w:numPr>
           <w:ilvl w:val="0"/>
-          <w:numId w:val="4"/>
-        </w:numPr>
-        <w:spacing w:after="0" w:afterAutospacing="0" w:before="240" w:lineRule="auto"/>
-        <w:ind w:left="720" w:hanging="360"/>
+          <w:numId w:val="7"/>
+        </w:numPr>
+        <w:spacing w:after="0" w:before="240" w:lineRule="auto"/>
+        <w:ind w:left="720" w:hanging="360"/>
+        <w:rPr/>
       </w:pPr>
       <w:r>
         <w:rPr>
@@ -898,15 +1245,21 @@
         <w:t xml:space="preserve">Objetivo:</w:t>
         <w:br w:type="textWrapping"/>
       </w:r>
-    </w:p>
-    <w:p>
-      <w:pPr>
-        <w:numPr>
-          <w:ilvl w:val="0"/>
-          <w:numId w:val="4"/>
-        </w:numPr>
-        <w:spacing w:after="0" w:afterAutospacing="0" w:before="0" w:beforeAutospacing="0" w:lineRule="auto"/>
-        <w:ind w:left="720" w:hanging="360"/>
+      <w:r>
+        <w:rPr>
+          <w:rtl w:val="0"/>
+        </w:rPr>
+      </w:r>
+    </w:p>
+    <w:p>
+      <w:pPr>
+        <w:numPr>
+          <w:ilvl w:val="0"/>
+          <w:numId w:val="7"/>
+        </w:numPr>
+        <w:spacing w:after="0" w:before="0" w:lineRule="auto"/>
+        <w:ind w:left="720" w:hanging="360"/>
+        <w:rPr/>
       </w:pPr>
       <w:r>
         <w:rPr>
@@ -916,15 +1269,21 @@
         <w:t xml:space="preserve">Pré-condições:</w:t>
         <w:br w:type="textWrapping"/>
       </w:r>
-    </w:p>
-    <w:p>
-      <w:pPr>
-        <w:numPr>
-          <w:ilvl w:val="0"/>
-          <w:numId w:val="4"/>
-        </w:numPr>
-        <w:spacing w:after="0" w:afterAutospacing="0" w:before="0" w:beforeAutospacing="0" w:lineRule="auto"/>
-        <w:ind w:left="720" w:hanging="360"/>
+      <w:r>
+        <w:rPr>
+          <w:rtl w:val="0"/>
+        </w:rPr>
+      </w:r>
+    </w:p>
+    <w:p>
+      <w:pPr>
+        <w:numPr>
+          <w:ilvl w:val="0"/>
+          <w:numId w:val="7"/>
+        </w:numPr>
+        <w:spacing w:after="0" w:before="0" w:lineRule="auto"/>
+        <w:ind w:left="720" w:hanging="360"/>
+        <w:rPr/>
       </w:pPr>
       <w:r>
         <w:rPr>
@@ -934,15 +1293,21 @@
         <w:t xml:space="preserve">Passos para execução:</w:t>
         <w:br w:type="textWrapping"/>
       </w:r>
-    </w:p>
-    <w:p>
-      <w:pPr>
-        <w:numPr>
-          <w:ilvl w:val="0"/>
-          <w:numId w:val="4"/>
-        </w:numPr>
-        <w:spacing w:after="0" w:afterAutospacing="0" w:before="0" w:beforeAutospacing="0" w:lineRule="auto"/>
-        <w:ind w:left="720" w:hanging="360"/>
+      <w:r>
+        <w:rPr>
+          <w:rtl w:val="0"/>
+        </w:rPr>
+      </w:r>
+    </w:p>
+    <w:p>
+      <w:pPr>
+        <w:numPr>
+          <w:ilvl w:val="0"/>
+          <w:numId w:val="7"/>
+        </w:numPr>
+        <w:spacing w:after="0" w:before="0" w:lineRule="auto"/>
+        <w:ind w:left="720" w:hanging="360"/>
+        <w:rPr/>
       </w:pPr>
       <w:r>
         <w:rPr>
@@ -952,15 +1317,21 @@
         <w:t xml:space="preserve">Entrada:</w:t>
         <w:br w:type="textWrapping"/>
       </w:r>
-    </w:p>
-    <w:p>
-      <w:pPr>
-        <w:numPr>
-          <w:ilvl w:val="0"/>
-          <w:numId w:val="4"/>
-        </w:numPr>
-        <w:spacing w:after="0" w:afterAutospacing="0" w:before="0" w:beforeAutospacing="0" w:lineRule="auto"/>
-        <w:ind w:left="720" w:hanging="360"/>
+      <w:r>
+        <w:rPr>
+          <w:rtl w:val="0"/>
+        </w:rPr>
+      </w:r>
+    </w:p>
+    <w:p>
+      <w:pPr>
+        <w:numPr>
+          <w:ilvl w:val="0"/>
+          <w:numId w:val="7"/>
+        </w:numPr>
+        <w:spacing w:after="0" w:before="0" w:lineRule="auto"/>
+        <w:ind w:left="720" w:hanging="360"/>
+        <w:rPr/>
       </w:pPr>
       <w:r>
         <w:rPr>
@@ -970,15 +1341,21 @@
         <w:t xml:space="preserve">Saída esperada:</w:t>
         <w:br w:type="textWrapping"/>
       </w:r>
-    </w:p>
-    <w:p>
-      <w:pPr>
-        <w:numPr>
-          <w:ilvl w:val="0"/>
-          <w:numId w:val="4"/>
-        </w:numPr>
-        <w:spacing w:after="0" w:afterAutospacing="0" w:before="0" w:beforeAutospacing="0" w:lineRule="auto"/>
-        <w:ind w:left="720" w:hanging="360"/>
+      <w:r>
+        <w:rPr>
+          <w:rtl w:val="0"/>
+        </w:rPr>
+      </w:r>
+    </w:p>
+    <w:p>
+      <w:pPr>
+        <w:numPr>
+          <w:ilvl w:val="0"/>
+          <w:numId w:val="7"/>
+        </w:numPr>
+        <w:spacing w:after="0" w:before="0" w:lineRule="auto"/>
+        <w:ind w:left="720" w:hanging="360"/>
+        <w:rPr/>
       </w:pPr>
       <w:r>
         <w:rPr>
@@ -988,15 +1365,21 @@
         <w:t xml:space="preserve">Critério de sucesso:</w:t>
         <w:br w:type="textWrapping"/>
       </w:r>
-    </w:p>
-    <w:p>
-      <w:pPr>
-        <w:numPr>
-          <w:ilvl w:val="0"/>
-          <w:numId w:val="4"/>
-        </w:numPr>
-        <w:spacing w:after="240" w:before="0" w:beforeAutospacing="0" w:lineRule="auto"/>
-        <w:ind w:left="720" w:hanging="360"/>
+      <w:r>
+        <w:rPr>
+          <w:rtl w:val="0"/>
+        </w:rPr>
+      </w:r>
+    </w:p>
+    <w:p>
+      <w:pPr>
+        <w:numPr>
+          <w:ilvl w:val="0"/>
+          <w:numId w:val="7"/>
+        </w:numPr>
+        <w:spacing w:after="240" w:before="0" w:lineRule="auto"/>
+        <w:ind w:left="720" w:hanging="360"/>
+        <w:rPr/>
       </w:pPr>
       <w:r>
         <w:rPr>
@@ -1005,6 +1388,11 @@
         </w:rPr>
         <w:t xml:space="preserve">Resultados obtidos:</w:t>
         <w:br w:type="textWrapping"/>
+      </w:r>
+      <w:r>
+        <w:rPr>
+          <w:rtl w:val="0"/>
+        </w:rPr>
       </w:r>
     </w:p>
     <w:p>
@@ -1020,143 +1408,12 @@
           <w:szCs w:val="26"/>
         </w:rPr>
       </w:pPr>
-      <w:bookmarkStart w:colFirst="0" w:colLast="0" w:name="_j8sj2asfzl3v" w:id="9"/>
-      <w:bookmarkEnd w:id="9"/>
-      <w:r>
-        <w:rPr>
-          <w:rFonts w:ascii="Cambria" w:cs="Cambria" w:eastAsia="Cambria" w:hAnsi="Cambria"/>
-          <w:color w:val="000000"/>
-          <w:sz w:val="26"/>
-          <w:szCs w:val="26"/>
-          <w:rtl w:val="0"/>
-        </w:rPr>
-        <w:t xml:space="preserve">Cenário 7: Clareza das Regras do Jogo</w:t>
-      </w:r>
-    </w:p>
-    <w:p>
-      <w:pPr>
-        <w:numPr>
-          <w:ilvl w:val="0"/>
-          <w:numId w:val="11"/>
-        </w:numPr>
-        <w:spacing w:after="0" w:afterAutospacing="0" w:before="240" w:lineRule="auto"/>
-        <w:ind w:left="720" w:hanging="360"/>
-      </w:pPr>
-      <w:r>
-        <w:rPr>
-          <w:b w:val="1"/>
-          <w:rtl w:val="0"/>
-        </w:rPr>
-        <w:t xml:space="preserve">Objetivo:</w:t>
-        <w:br w:type="textWrapping"/>
-      </w:r>
-    </w:p>
-    <w:p>
-      <w:pPr>
-        <w:numPr>
-          <w:ilvl w:val="0"/>
-          <w:numId w:val="11"/>
-        </w:numPr>
-        <w:spacing w:after="0" w:afterAutospacing="0" w:before="0" w:beforeAutospacing="0" w:lineRule="auto"/>
-        <w:ind w:left="720" w:hanging="360"/>
-      </w:pPr>
-      <w:r>
-        <w:rPr>
-          <w:b w:val="1"/>
-          <w:rtl w:val="0"/>
-        </w:rPr>
-        <w:t xml:space="preserve">Pré-condições:</w:t>
-        <w:br w:type="textWrapping"/>
-      </w:r>
-    </w:p>
-    <w:p>
-      <w:pPr>
-        <w:numPr>
-          <w:ilvl w:val="0"/>
-          <w:numId w:val="11"/>
-        </w:numPr>
-        <w:spacing w:after="0" w:afterAutospacing="0" w:before="0" w:beforeAutospacing="0" w:lineRule="auto"/>
-        <w:ind w:left="720" w:hanging="360"/>
-      </w:pPr>
-      <w:r>
-        <w:rPr>
-          <w:b w:val="1"/>
-          <w:rtl w:val="0"/>
-        </w:rPr>
-        <w:t xml:space="preserve">Passos para execução:</w:t>
-        <w:br w:type="textWrapping"/>
-      </w:r>
-    </w:p>
-    <w:p>
-      <w:pPr>
-        <w:numPr>
-          <w:ilvl w:val="0"/>
-          <w:numId w:val="11"/>
-        </w:numPr>
-        <w:spacing w:after="0" w:afterAutospacing="0" w:before="0" w:beforeAutospacing="0" w:lineRule="auto"/>
-        <w:ind w:left="720" w:hanging="360"/>
-      </w:pPr>
-      <w:r>
-        <w:rPr>
-          <w:b w:val="1"/>
-          <w:rtl w:val="0"/>
-        </w:rPr>
-        <w:t xml:space="preserve">Entrada:</w:t>
-        <w:br w:type="textWrapping"/>
-      </w:r>
-    </w:p>
-    <w:p>
-      <w:pPr>
-        <w:numPr>
-          <w:ilvl w:val="0"/>
-          <w:numId w:val="11"/>
-        </w:numPr>
-        <w:spacing w:after="0" w:afterAutospacing="0" w:before="0" w:beforeAutospacing="0" w:lineRule="auto"/>
-        <w:ind w:left="720" w:hanging="360"/>
-      </w:pPr>
-      <w:r>
-        <w:rPr>
-          <w:b w:val="1"/>
-          <w:rtl w:val="0"/>
-        </w:rPr>
-        <w:t xml:space="preserve">Saída esperada:</w:t>
-        <w:br w:type="textWrapping"/>
-      </w:r>
-    </w:p>
-    <w:p>
-      <w:pPr>
-        <w:numPr>
-          <w:ilvl w:val="0"/>
-          <w:numId w:val="11"/>
-        </w:numPr>
-        <w:spacing w:after="0" w:afterAutospacing="0" w:before="0" w:beforeAutospacing="0" w:lineRule="auto"/>
-        <w:ind w:left="720" w:hanging="360"/>
-      </w:pPr>
-      <w:r>
-        <w:rPr>
-          <w:b w:val="1"/>
-          <w:rtl w:val="0"/>
-        </w:rPr>
-        <w:t xml:space="preserve">Critério de sucesso:</w:t>
-        <w:br w:type="textWrapping"/>
-      </w:r>
-    </w:p>
-    <w:p>
-      <w:pPr>
-        <w:numPr>
-          <w:ilvl w:val="0"/>
-          <w:numId w:val="11"/>
-        </w:numPr>
-        <w:spacing w:after="240" w:before="0" w:beforeAutospacing="0" w:lineRule="auto"/>
-        <w:ind w:left="720" w:hanging="360"/>
-      </w:pPr>
-      <w:r>
-        <w:rPr>
-          <w:b w:val="1"/>
-          <w:rtl w:val="0"/>
-        </w:rPr>
-        <w:t xml:space="preserve">Resultados obtidos:</w:t>
-        <w:br w:type="textWrapping"/>
+      <w:bookmarkStart w:colFirst="0" w:colLast="0" w:name="_l3qovws6ffgg" w:id="15"/>
+      <w:bookmarkEnd w:id="15"/>
+      <w:r>
+        <w:rPr>
+          <w:rtl w:val="0"/>
+        </w:rPr>
       </w:r>
     </w:p>
     <w:p>
@@ -1172,143 +1429,12 @@
           <w:szCs w:val="26"/>
         </w:rPr>
       </w:pPr>
-      <w:bookmarkStart w:colFirst="0" w:colLast="0" w:name="_pny6xsc7468" w:id="10"/>
-      <w:bookmarkEnd w:id="10"/>
-      <w:r>
-        <w:rPr>
-          <w:rFonts w:ascii="Cambria" w:cs="Cambria" w:eastAsia="Cambria" w:hAnsi="Cambria"/>
-          <w:color w:val="000000"/>
-          <w:sz w:val="26"/>
-          <w:szCs w:val="26"/>
-          <w:rtl w:val="0"/>
-        </w:rPr>
-        <w:t xml:space="preserve">Cenário 8: Feedback Visual e Sonoro</w:t>
-      </w:r>
-    </w:p>
-    <w:p>
-      <w:pPr>
-        <w:numPr>
-          <w:ilvl w:val="0"/>
-          <w:numId w:val="12"/>
-        </w:numPr>
-        <w:spacing w:after="0" w:afterAutospacing="0" w:before="240" w:lineRule="auto"/>
-        <w:ind w:left="720" w:hanging="360"/>
-      </w:pPr>
-      <w:r>
-        <w:rPr>
-          <w:b w:val="1"/>
-          <w:rtl w:val="0"/>
-        </w:rPr>
-        <w:t xml:space="preserve">Objetivo:</w:t>
-        <w:br w:type="textWrapping"/>
-      </w:r>
-    </w:p>
-    <w:p>
-      <w:pPr>
-        <w:numPr>
-          <w:ilvl w:val="0"/>
-          <w:numId w:val="12"/>
-        </w:numPr>
-        <w:spacing w:after="0" w:afterAutospacing="0" w:before="0" w:beforeAutospacing="0" w:lineRule="auto"/>
-        <w:ind w:left="720" w:hanging="360"/>
-      </w:pPr>
-      <w:r>
-        <w:rPr>
-          <w:b w:val="1"/>
-          <w:rtl w:val="0"/>
-        </w:rPr>
-        <w:t xml:space="preserve">Pré-condições:</w:t>
-        <w:br w:type="textWrapping"/>
-      </w:r>
-    </w:p>
-    <w:p>
-      <w:pPr>
-        <w:numPr>
-          <w:ilvl w:val="0"/>
-          <w:numId w:val="12"/>
-        </w:numPr>
-        <w:spacing w:after="0" w:afterAutospacing="0" w:before="0" w:beforeAutospacing="0" w:lineRule="auto"/>
-        <w:ind w:left="720" w:hanging="360"/>
-      </w:pPr>
-      <w:r>
-        <w:rPr>
-          <w:b w:val="1"/>
-          <w:rtl w:val="0"/>
-        </w:rPr>
-        <w:t xml:space="preserve">Passos para execução:</w:t>
-        <w:br w:type="textWrapping"/>
-      </w:r>
-    </w:p>
-    <w:p>
-      <w:pPr>
-        <w:numPr>
-          <w:ilvl w:val="0"/>
-          <w:numId w:val="12"/>
-        </w:numPr>
-        <w:spacing w:after="0" w:afterAutospacing="0" w:before="0" w:beforeAutospacing="0" w:lineRule="auto"/>
-        <w:ind w:left="720" w:hanging="360"/>
-      </w:pPr>
-      <w:r>
-        <w:rPr>
-          <w:b w:val="1"/>
-          <w:rtl w:val="0"/>
-        </w:rPr>
-        <w:t xml:space="preserve">Entrada:</w:t>
-        <w:br w:type="textWrapping"/>
-      </w:r>
-    </w:p>
-    <w:p>
-      <w:pPr>
-        <w:numPr>
-          <w:ilvl w:val="0"/>
-          <w:numId w:val="12"/>
-        </w:numPr>
-        <w:spacing w:after="0" w:afterAutospacing="0" w:before="0" w:beforeAutospacing="0" w:lineRule="auto"/>
-        <w:ind w:left="720" w:hanging="360"/>
-      </w:pPr>
-      <w:r>
-        <w:rPr>
-          <w:b w:val="1"/>
-          <w:rtl w:val="0"/>
-        </w:rPr>
-        <w:t xml:space="preserve">Saída esperada:</w:t>
-        <w:br w:type="textWrapping"/>
-      </w:r>
-    </w:p>
-    <w:p>
-      <w:pPr>
-        <w:numPr>
-          <w:ilvl w:val="0"/>
-          <w:numId w:val="12"/>
-        </w:numPr>
-        <w:spacing w:after="0" w:afterAutospacing="0" w:before="0" w:beforeAutospacing="0" w:lineRule="auto"/>
-        <w:ind w:left="720" w:hanging="360"/>
-      </w:pPr>
-      <w:r>
-        <w:rPr>
-          <w:b w:val="1"/>
-          <w:rtl w:val="0"/>
-        </w:rPr>
-        <w:t xml:space="preserve">Critério de sucesso:</w:t>
-        <w:br w:type="textWrapping"/>
-      </w:r>
-    </w:p>
-    <w:p>
-      <w:pPr>
-        <w:numPr>
-          <w:ilvl w:val="0"/>
-          <w:numId w:val="12"/>
-        </w:numPr>
-        <w:spacing w:after="240" w:before="0" w:beforeAutospacing="0" w:lineRule="auto"/>
-        <w:ind w:left="720" w:hanging="360"/>
-      </w:pPr>
-      <w:r>
-        <w:rPr>
-          <w:b w:val="1"/>
-          <w:rtl w:val="0"/>
-        </w:rPr>
-        <w:t xml:space="preserve">Resultados obtidos:</w:t>
-        <w:br w:type="textWrapping"/>
+      <w:bookmarkStart w:colFirst="0" w:colLast="0" w:name="_gryn827r95g8" w:id="16"/>
+      <w:bookmarkEnd w:id="16"/>
+      <w:r>
+        <w:rPr>
+          <w:rtl w:val="0"/>
+        </w:rPr>
       </w:r>
     </w:p>
     <w:p>
@@ -1324,8 +1450,8 @@
           <w:szCs w:val="26"/>
         </w:rPr>
       </w:pPr>
-      <w:bookmarkStart w:colFirst="0" w:colLast="0" w:name="_4a5nw1g42fya" w:id="11"/>
-      <w:bookmarkEnd w:id="11"/>
+      <w:bookmarkStart w:colFirst="0" w:colLast="0" w:name="_g7jl9nc27d6" w:id="17"/>
+      <w:bookmarkEnd w:id="17"/>
       <w:r>
         <w:rPr>
           <w:rFonts w:ascii="Cambria" w:cs="Cambria" w:eastAsia="Cambria" w:hAnsi="Cambria"/>
@@ -1334,17 +1460,18 @@
           <w:szCs w:val="26"/>
           <w:rtl w:val="0"/>
         </w:rPr>
-        <w:t xml:space="preserve">Cenário 9: Dificuldade Balanceada</w:t>
-      </w:r>
-    </w:p>
-    <w:p>
-      <w:pPr>
-        <w:numPr>
-          <w:ilvl w:val="0"/>
-          <w:numId w:val="7"/>
-        </w:numPr>
-        <w:spacing w:after="0" w:afterAutospacing="0" w:before="240" w:lineRule="auto"/>
-        <w:ind w:left="720" w:hanging="360"/>
+        <w:t xml:space="preserve">Cenário 7: Clareza das Regras do Jogo</w:t>
+      </w:r>
+    </w:p>
+    <w:p>
+      <w:pPr>
+        <w:numPr>
+          <w:ilvl w:val="0"/>
+          <w:numId w:val="3"/>
+        </w:numPr>
+        <w:spacing w:after="0" w:before="240" w:lineRule="auto"/>
+        <w:ind w:left="720" w:hanging="360"/>
+        <w:rPr/>
       </w:pPr>
       <w:r>
         <w:rPr>
@@ -1354,15 +1481,21 @@
         <w:t xml:space="preserve">Objetivo:</w:t>
         <w:br w:type="textWrapping"/>
       </w:r>
-    </w:p>
-    <w:p>
-      <w:pPr>
-        <w:numPr>
-          <w:ilvl w:val="0"/>
-          <w:numId w:val="7"/>
-        </w:numPr>
-        <w:spacing w:after="0" w:afterAutospacing="0" w:before="0" w:beforeAutospacing="0" w:lineRule="auto"/>
-        <w:ind w:left="720" w:hanging="360"/>
+      <w:r>
+        <w:rPr>
+          <w:rtl w:val="0"/>
+        </w:rPr>
+      </w:r>
+    </w:p>
+    <w:p>
+      <w:pPr>
+        <w:numPr>
+          <w:ilvl w:val="0"/>
+          <w:numId w:val="3"/>
+        </w:numPr>
+        <w:spacing w:after="0" w:before="0" w:lineRule="auto"/>
+        <w:ind w:left="720" w:hanging="360"/>
+        <w:rPr/>
       </w:pPr>
       <w:r>
         <w:rPr>
@@ -1372,15 +1505,21 @@
         <w:t xml:space="preserve">Pré-condições:</w:t>
         <w:br w:type="textWrapping"/>
       </w:r>
-    </w:p>
-    <w:p>
-      <w:pPr>
-        <w:numPr>
-          <w:ilvl w:val="0"/>
-          <w:numId w:val="7"/>
-        </w:numPr>
-        <w:spacing w:after="0" w:afterAutospacing="0" w:before="0" w:beforeAutospacing="0" w:lineRule="auto"/>
-        <w:ind w:left="720" w:hanging="360"/>
+      <w:r>
+        <w:rPr>
+          <w:rtl w:val="0"/>
+        </w:rPr>
+      </w:r>
+    </w:p>
+    <w:p>
+      <w:pPr>
+        <w:numPr>
+          <w:ilvl w:val="0"/>
+          <w:numId w:val="3"/>
+        </w:numPr>
+        <w:spacing w:after="0" w:before="0" w:lineRule="auto"/>
+        <w:ind w:left="720" w:hanging="360"/>
+        <w:rPr/>
       </w:pPr>
       <w:r>
         <w:rPr>
@@ -1390,15 +1529,21 @@
         <w:t xml:space="preserve">Passos para execução:</w:t>
         <w:br w:type="textWrapping"/>
       </w:r>
-    </w:p>
-    <w:p>
-      <w:pPr>
-        <w:numPr>
-          <w:ilvl w:val="0"/>
-          <w:numId w:val="7"/>
-        </w:numPr>
-        <w:spacing w:after="0" w:afterAutospacing="0" w:before="0" w:beforeAutospacing="0" w:lineRule="auto"/>
-        <w:ind w:left="720" w:hanging="360"/>
+      <w:r>
+        <w:rPr>
+          <w:rtl w:val="0"/>
+        </w:rPr>
+      </w:r>
+    </w:p>
+    <w:p>
+      <w:pPr>
+        <w:numPr>
+          <w:ilvl w:val="0"/>
+          <w:numId w:val="3"/>
+        </w:numPr>
+        <w:spacing w:after="0" w:before="0" w:lineRule="auto"/>
+        <w:ind w:left="720" w:hanging="360"/>
+        <w:rPr/>
       </w:pPr>
       <w:r>
         <w:rPr>
@@ -1408,15 +1553,21 @@
         <w:t xml:space="preserve">Entrada:</w:t>
         <w:br w:type="textWrapping"/>
       </w:r>
-    </w:p>
-    <w:p>
-      <w:pPr>
-        <w:numPr>
-          <w:ilvl w:val="0"/>
-          <w:numId w:val="7"/>
-        </w:numPr>
-        <w:spacing w:after="0" w:afterAutospacing="0" w:before="0" w:beforeAutospacing="0" w:lineRule="auto"/>
-        <w:ind w:left="720" w:hanging="360"/>
+      <w:r>
+        <w:rPr>
+          <w:rtl w:val="0"/>
+        </w:rPr>
+      </w:r>
+    </w:p>
+    <w:p>
+      <w:pPr>
+        <w:numPr>
+          <w:ilvl w:val="0"/>
+          <w:numId w:val="3"/>
+        </w:numPr>
+        <w:spacing w:after="0" w:before="0" w:lineRule="auto"/>
+        <w:ind w:left="720" w:hanging="360"/>
+        <w:rPr/>
       </w:pPr>
       <w:r>
         <w:rPr>
@@ -1426,15 +1577,21 @@
         <w:t xml:space="preserve">Saída esperada:</w:t>
         <w:br w:type="textWrapping"/>
       </w:r>
-    </w:p>
-    <w:p>
-      <w:pPr>
-        <w:numPr>
-          <w:ilvl w:val="0"/>
-          <w:numId w:val="7"/>
-        </w:numPr>
-        <w:spacing w:after="0" w:afterAutospacing="0" w:before="0" w:beforeAutospacing="0" w:lineRule="auto"/>
-        <w:ind w:left="720" w:hanging="360"/>
+      <w:r>
+        <w:rPr>
+          <w:rtl w:val="0"/>
+        </w:rPr>
+      </w:r>
+    </w:p>
+    <w:p>
+      <w:pPr>
+        <w:numPr>
+          <w:ilvl w:val="0"/>
+          <w:numId w:val="3"/>
+        </w:numPr>
+        <w:spacing w:after="0" w:before="0" w:lineRule="auto"/>
+        <w:ind w:left="720" w:hanging="360"/>
+        <w:rPr/>
       </w:pPr>
       <w:r>
         <w:rPr>
@@ -1444,15 +1601,21 @@
         <w:t xml:space="preserve">Critério de sucesso:</w:t>
         <w:br w:type="textWrapping"/>
       </w:r>
-    </w:p>
-    <w:p>
-      <w:pPr>
-        <w:numPr>
-          <w:ilvl w:val="0"/>
-          <w:numId w:val="7"/>
-        </w:numPr>
-        <w:spacing w:after="240" w:before="0" w:beforeAutospacing="0" w:lineRule="auto"/>
-        <w:ind w:left="720" w:hanging="360"/>
+      <w:r>
+        <w:rPr>
+          <w:rtl w:val="0"/>
+        </w:rPr>
+      </w:r>
+    </w:p>
+    <w:p>
+      <w:pPr>
+        <w:numPr>
+          <w:ilvl w:val="0"/>
+          <w:numId w:val="3"/>
+        </w:numPr>
+        <w:spacing w:after="240" w:before="0" w:lineRule="auto"/>
+        <w:ind w:left="720" w:hanging="360"/>
+        <w:rPr/>
       </w:pPr>
       <w:r>
         <w:rPr>
@@ -1461,6 +1624,11 @@
         </w:rPr>
         <w:t xml:space="preserve">Resultados obtidos:</w:t>
         <w:br w:type="textWrapping"/>
+      </w:r>
+      <w:r>
+        <w:rPr>
+          <w:rtl w:val="0"/>
+        </w:rPr>
       </w:r>
     </w:p>
     <w:p>
@@ -1476,8 +1644,8 @@
           <w:szCs w:val="26"/>
         </w:rPr>
       </w:pPr>
-      <w:bookmarkStart w:colFirst="0" w:colLast="0" w:name="_cbdoee55cz8u" w:id="12"/>
-      <w:bookmarkEnd w:id="12"/>
+      <w:bookmarkStart w:colFirst="0" w:colLast="0" w:name="_1tcknkr9pdhg" w:id="18"/>
+      <w:bookmarkEnd w:id="18"/>
       <w:r>
         <w:rPr>
           <w:rFonts w:ascii="Cambria" w:cs="Cambria" w:eastAsia="Cambria" w:hAnsi="Cambria"/>
@@ -1486,6 +1654,499 @@
           <w:szCs w:val="26"/>
           <w:rtl w:val="0"/>
         </w:rPr>
+        <w:t xml:space="preserve">Cenário 8: Feedback Visual e Sonoro</w:t>
+      </w:r>
+    </w:p>
+    <w:p>
+      <w:pPr>
+        <w:numPr>
+          <w:ilvl w:val="0"/>
+          <w:numId w:val="4"/>
+        </w:numPr>
+        <w:spacing w:after="0" w:before="240" w:lineRule="auto"/>
+        <w:ind w:left="720" w:hanging="360"/>
+        <w:rPr/>
+      </w:pPr>
+      <w:r>
+        <w:rPr>
+          <w:b w:val="1"/>
+          <w:rtl w:val="0"/>
+        </w:rPr>
+        <w:t xml:space="preserve">Objetivo:</w:t>
+        <w:br w:type="textWrapping"/>
+      </w:r>
+      <w:r>
+        <w:rPr>
+          <w:rtl w:val="0"/>
+        </w:rPr>
+      </w:r>
+    </w:p>
+    <w:p>
+      <w:pPr>
+        <w:numPr>
+          <w:ilvl w:val="0"/>
+          <w:numId w:val="4"/>
+        </w:numPr>
+        <w:spacing w:after="0" w:before="0" w:lineRule="auto"/>
+        <w:ind w:left="720" w:hanging="360"/>
+        <w:rPr/>
+      </w:pPr>
+      <w:r>
+        <w:rPr>
+          <w:b w:val="1"/>
+          <w:rtl w:val="0"/>
+        </w:rPr>
+        <w:t xml:space="preserve">Pré-condições:</w:t>
+        <w:br w:type="textWrapping"/>
+      </w:r>
+      <w:r>
+        <w:rPr>
+          <w:rtl w:val="0"/>
+        </w:rPr>
+      </w:r>
+    </w:p>
+    <w:p>
+      <w:pPr>
+        <w:numPr>
+          <w:ilvl w:val="0"/>
+          <w:numId w:val="4"/>
+        </w:numPr>
+        <w:spacing w:after="0" w:before="0" w:lineRule="auto"/>
+        <w:ind w:left="720" w:hanging="360"/>
+        <w:rPr/>
+      </w:pPr>
+      <w:r>
+        <w:rPr>
+          <w:b w:val="1"/>
+          <w:rtl w:val="0"/>
+        </w:rPr>
+        <w:t xml:space="preserve">Passos para execução:</w:t>
+        <w:br w:type="textWrapping"/>
+      </w:r>
+      <w:r>
+        <w:rPr>
+          <w:rtl w:val="0"/>
+        </w:rPr>
+      </w:r>
+    </w:p>
+    <w:p>
+      <w:pPr>
+        <w:numPr>
+          <w:ilvl w:val="0"/>
+          <w:numId w:val="4"/>
+        </w:numPr>
+        <w:spacing w:after="0" w:before="0" w:lineRule="auto"/>
+        <w:ind w:left="720" w:hanging="360"/>
+        <w:rPr/>
+      </w:pPr>
+      <w:r>
+        <w:rPr>
+          <w:b w:val="1"/>
+          <w:rtl w:val="0"/>
+        </w:rPr>
+        <w:t xml:space="preserve">Entrada:</w:t>
+        <w:br w:type="textWrapping"/>
+      </w:r>
+      <w:r>
+        <w:rPr>
+          <w:rtl w:val="0"/>
+        </w:rPr>
+      </w:r>
+    </w:p>
+    <w:p>
+      <w:pPr>
+        <w:numPr>
+          <w:ilvl w:val="0"/>
+          <w:numId w:val="4"/>
+        </w:numPr>
+        <w:spacing w:after="0" w:before="0" w:lineRule="auto"/>
+        <w:ind w:left="720" w:hanging="360"/>
+        <w:rPr/>
+      </w:pPr>
+      <w:r>
+        <w:rPr>
+          <w:b w:val="1"/>
+          <w:rtl w:val="0"/>
+        </w:rPr>
+        <w:t xml:space="preserve">Saída esperada:</w:t>
+        <w:br w:type="textWrapping"/>
+      </w:r>
+      <w:r>
+        <w:rPr>
+          <w:rtl w:val="0"/>
+        </w:rPr>
+      </w:r>
+    </w:p>
+    <w:p>
+      <w:pPr>
+        <w:numPr>
+          <w:ilvl w:val="0"/>
+          <w:numId w:val="4"/>
+        </w:numPr>
+        <w:spacing w:after="0" w:before="0" w:lineRule="auto"/>
+        <w:ind w:left="720" w:hanging="360"/>
+        <w:rPr/>
+      </w:pPr>
+      <w:r>
+        <w:rPr>
+          <w:b w:val="1"/>
+          <w:rtl w:val="0"/>
+        </w:rPr>
+        <w:t xml:space="preserve">Critério de sucesso:</w:t>
+        <w:br w:type="textWrapping"/>
+      </w:r>
+      <w:r>
+        <w:rPr>
+          <w:rtl w:val="0"/>
+        </w:rPr>
+      </w:r>
+    </w:p>
+    <w:p>
+      <w:pPr>
+        <w:numPr>
+          <w:ilvl w:val="0"/>
+          <w:numId w:val="4"/>
+        </w:numPr>
+        <w:spacing w:after="240" w:before="0" w:lineRule="auto"/>
+        <w:ind w:left="720" w:hanging="360"/>
+        <w:rPr/>
+      </w:pPr>
+      <w:r>
+        <w:rPr>
+          <w:b w:val="1"/>
+          <w:rtl w:val="0"/>
+        </w:rPr>
+        <w:t xml:space="preserve">Resultados obtidos:</w:t>
+        <w:br w:type="textWrapping"/>
+      </w:r>
+      <w:r>
+        <w:rPr>
+          <w:rtl w:val="0"/>
+        </w:rPr>
+      </w:r>
+    </w:p>
+    <w:p>
+      <w:pPr>
+        <w:pStyle w:val="Heading3"/>
+        <w:keepNext w:val="0"/>
+        <w:keepLines w:val="0"/>
+        <w:spacing w:after="80" w:before="280" w:lineRule="auto"/>
+        <w:rPr>
+          <w:rFonts w:ascii="Cambria" w:cs="Cambria" w:eastAsia="Cambria" w:hAnsi="Cambria"/>
+          <w:color w:val="000000"/>
+          <w:sz w:val="26"/>
+          <w:szCs w:val="26"/>
+        </w:rPr>
+      </w:pPr>
+      <w:bookmarkStart w:colFirst="0" w:colLast="0" w:name="_njiml37o903a" w:id="19"/>
+      <w:bookmarkEnd w:id="19"/>
+      <w:r>
+        <w:rPr>
+          <w:rtl w:val="0"/>
+        </w:rPr>
+      </w:r>
+    </w:p>
+    <w:p>
+      <w:pPr>
+        <w:pStyle w:val="Heading3"/>
+        <w:keepNext w:val="0"/>
+        <w:keepLines w:val="0"/>
+        <w:spacing w:after="80" w:before="280" w:lineRule="auto"/>
+        <w:rPr>
+          <w:rFonts w:ascii="Cambria" w:cs="Cambria" w:eastAsia="Cambria" w:hAnsi="Cambria"/>
+          <w:color w:val="000000"/>
+          <w:sz w:val="26"/>
+          <w:szCs w:val="26"/>
+        </w:rPr>
+      </w:pPr>
+      <w:bookmarkStart w:colFirst="0" w:colLast="0" w:name="_mpyrr8t9g673" w:id="20"/>
+      <w:bookmarkEnd w:id="20"/>
+      <w:r>
+        <w:rPr>
+          <w:rtl w:val="0"/>
+        </w:rPr>
+      </w:r>
+    </w:p>
+    <w:p>
+      <w:pPr>
+        <w:pStyle w:val="Heading3"/>
+        <w:keepNext w:val="0"/>
+        <w:keepLines w:val="0"/>
+        <w:spacing w:after="80" w:before="280" w:lineRule="auto"/>
+        <w:rPr>
+          <w:rFonts w:ascii="Cambria" w:cs="Cambria" w:eastAsia="Cambria" w:hAnsi="Cambria"/>
+          <w:color w:val="000000"/>
+          <w:sz w:val="26"/>
+          <w:szCs w:val="26"/>
+        </w:rPr>
+      </w:pPr>
+      <w:bookmarkStart w:colFirst="0" w:colLast="0" w:name="_1vzm85oyxos5" w:id="21"/>
+      <w:bookmarkEnd w:id="21"/>
+      <w:r>
+        <w:rPr>
+          <w:rtl w:val="0"/>
+        </w:rPr>
+      </w:r>
+    </w:p>
+    <w:p>
+      <w:pPr>
+        <w:pStyle w:val="Heading3"/>
+        <w:keepNext w:val="0"/>
+        <w:keepLines w:val="0"/>
+        <w:spacing w:after="80" w:before="280" w:lineRule="auto"/>
+        <w:rPr>
+          <w:rFonts w:ascii="Cambria" w:cs="Cambria" w:eastAsia="Cambria" w:hAnsi="Cambria"/>
+          <w:color w:val="000000"/>
+          <w:sz w:val="26"/>
+          <w:szCs w:val="26"/>
+        </w:rPr>
+      </w:pPr>
+      <w:bookmarkStart w:colFirst="0" w:colLast="0" w:name="_anwd6zuweoj4" w:id="22"/>
+      <w:bookmarkEnd w:id="22"/>
+      <w:r>
+        <w:rPr>
+          <w:rtl w:val="0"/>
+        </w:rPr>
+      </w:r>
+    </w:p>
+    <w:p>
+      <w:pPr>
+        <w:pStyle w:val="Heading3"/>
+        <w:keepNext w:val="0"/>
+        <w:keepLines w:val="0"/>
+        <w:spacing w:after="80" w:before="280" w:lineRule="auto"/>
+        <w:rPr>
+          <w:rFonts w:ascii="Cambria" w:cs="Cambria" w:eastAsia="Cambria" w:hAnsi="Cambria"/>
+          <w:color w:val="000000"/>
+          <w:sz w:val="26"/>
+          <w:szCs w:val="26"/>
+        </w:rPr>
+      </w:pPr>
+      <w:bookmarkStart w:colFirst="0" w:colLast="0" w:name="_3dih0z2eyi3r" w:id="23"/>
+      <w:bookmarkEnd w:id="23"/>
+      <w:r>
+        <w:rPr>
+          <w:rtl w:val="0"/>
+        </w:rPr>
+      </w:r>
+    </w:p>
+    <w:p>
+      <w:pPr>
+        <w:pStyle w:val="Heading3"/>
+        <w:keepNext w:val="0"/>
+        <w:keepLines w:val="0"/>
+        <w:spacing w:after="80" w:before="280" w:lineRule="auto"/>
+        <w:rPr>
+          <w:rFonts w:ascii="Cambria" w:cs="Cambria" w:eastAsia="Cambria" w:hAnsi="Cambria"/>
+          <w:color w:val="000000"/>
+          <w:sz w:val="26"/>
+          <w:szCs w:val="26"/>
+        </w:rPr>
+      </w:pPr>
+      <w:bookmarkStart w:colFirst="0" w:colLast="0" w:name="_33vd3v7iaj40" w:id="24"/>
+      <w:bookmarkEnd w:id="24"/>
+      <w:r>
+        <w:rPr>
+          <w:rFonts w:ascii="Cambria" w:cs="Cambria" w:eastAsia="Cambria" w:hAnsi="Cambria"/>
+          <w:color w:val="000000"/>
+          <w:sz w:val="26"/>
+          <w:szCs w:val="26"/>
+          <w:rtl w:val="0"/>
+        </w:rPr>
+        <w:t xml:space="preserve">Cenário 9: Dificuldade Balanceada</w:t>
+      </w:r>
+    </w:p>
+    <w:p>
+      <w:pPr>
+        <w:numPr>
+          <w:ilvl w:val="0"/>
+          <w:numId w:val="10"/>
+        </w:numPr>
+        <w:spacing w:after="0" w:before="240" w:lineRule="auto"/>
+        <w:ind w:left="720" w:hanging="360"/>
+        <w:rPr/>
+      </w:pPr>
+      <w:r>
+        <w:rPr>
+          <w:b w:val="1"/>
+          <w:rtl w:val="0"/>
+        </w:rPr>
+        <w:t xml:space="preserve">Objetivo:</w:t>
+        <w:br w:type="textWrapping"/>
+      </w:r>
+      <w:r>
+        <w:rPr>
+          <w:rtl w:val="0"/>
+        </w:rPr>
+      </w:r>
+    </w:p>
+    <w:p>
+      <w:pPr>
+        <w:numPr>
+          <w:ilvl w:val="0"/>
+          <w:numId w:val="10"/>
+        </w:numPr>
+        <w:spacing w:after="0" w:before="0" w:lineRule="auto"/>
+        <w:ind w:left="720" w:hanging="360"/>
+        <w:rPr/>
+      </w:pPr>
+      <w:r>
+        <w:rPr>
+          <w:b w:val="1"/>
+          <w:rtl w:val="0"/>
+        </w:rPr>
+        <w:t xml:space="preserve">Pré-condições:</w:t>
+        <w:br w:type="textWrapping"/>
+      </w:r>
+      <w:r>
+        <w:rPr>
+          <w:rtl w:val="0"/>
+        </w:rPr>
+      </w:r>
+    </w:p>
+    <w:p>
+      <w:pPr>
+        <w:numPr>
+          <w:ilvl w:val="0"/>
+          <w:numId w:val="10"/>
+        </w:numPr>
+        <w:spacing w:after="0" w:before="0" w:lineRule="auto"/>
+        <w:ind w:left="720" w:hanging="360"/>
+        <w:rPr/>
+      </w:pPr>
+      <w:r>
+        <w:rPr>
+          <w:b w:val="1"/>
+          <w:rtl w:val="0"/>
+        </w:rPr>
+        <w:t xml:space="preserve">Passos para execução:</w:t>
+        <w:br w:type="textWrapping"/>
+      </w:r>
+      <w:r>
+        <w:rPr>
+          <w:rtl w:val="0"/>
+        </w:rPr>
+      </w:r>
+    </w:p>
+    <w:p>
+      <w:pPr>
+        <w:numPr>
+          <w:ilvl w:val="0"/>
+          <w:numId w:val="10"/>
+        </w:numPr>
+        <w:spacing w:after="0" w:before="0" w:lineRule="auto"/>
+        <w:ind w:left="720" w:hanging="360"/>
+        <w:rPr/>
+      </w:pPr>
+      <w:r>
+        <w:rPr>
+          <w:b w:val="1"/>
+          <w:rtl w:val="0"/>
+        </w:rPr>
+        <w:t xml:space="preserve">Entrada:</w:t>
+        <w:br w:type="textWrapping"/>
+      </w:r>
+      <w:r>
+        <w:rPr>
+          <w:rtl w:val="0"/>
+        </w:rPr>
+      </w:r>
+    </w:p>
+    <w:p>
+      <w:pPr>
+        <w:numPr>
+          <w:ilvl w:val="0"/>
+          <w:numId w:val="10"/>
+        </w:numPr>
+        <w:spacing w:after="0" w:before="0" w:lineRule="auto"/>
+        <w:ind w:left="720" w:hanging="360"/>
+        <w:rPr/>
+      </w:pPr>
+      <w:r>
+        <w:rPr>
+          <w:b w:val="1"/>
+          <w:rtl w:val="0"/>
+        </w:rPr>
+        <w:t xml:space="preserve">Saída esperada:</w:t>
+        <w:br w:type="textWrapping"/>
+      </w:r>
+      <w:r>
+        <w:rPr>
+          <w:rtl w:val="0"/>
+        </w:rPr>
+      </w:r>
+    </w:p>
+    <w:p>
+      <w:pPr>
+        <w:numPr>
+          <w:ilvl w:val="0"/>
+          <w:numId w:val="10"/>
+        </w:numPr>
+        <w:spacing w:after="0" w:before="0" w:lineRule="auto"/>
+        <w:ind w:left="720" w:hanging="360"/>
+        <w:rPr/>
+      </w:pPr>
+      <w:r>
+        <w:rPr>
+          <w:b w:val="1"/>
+          <w:rtl w:val="0"/>
+        </w:rPr>
+        <w:t xml:space="preserve">Critério de sucesso:</w:t>
+        <w:br w:type="textWrapping"/>
+      </w:r>
+      <w:r>
+        <w:rPr>
+          <w:rtl w:val="0"/>
+        </w:rPr>
+      </w:r>
+    </w:p>
+    <w:p>
+      <w:pPr>
+        <w:numPr>
+          <w:ilvl w:val="0"/>
+          <w:numId w:val="10"/>
+        </w:numPr>
+        <w:spacing w:after="240" w:before="0" w:lineRule="auto"/>
+        <w:ind w:left="720" w:hanging="360"/>
+        <w:rPr/>
+      </w:pPr>
+      <w:r>
+        <w:rPr>
+          <w:b w:val="1"/>
+          <w:rtl w:val="0"/>
+        </w:rPr>
+        <w:t xml:space="preserve">Resultados obtidos:</w:t>
+        <w:br w:type="textWrapping"/>
+      </w:r>
+      <w:r>
+        <w:rPr>
+          <w:rtl w:val="0"/>
+        </w:rPr>
+      </w:r>
+    </w:p>
+    <w:p>
+      <w:pPr>
+        <w:pStyle w:val="Heading3"/>
+        <w:keepNext w:val="0"/>
+        <w:keepLines w:val="0"/>
+        <w:spacing w:after="80" w:before="280" w:lineRule="auto"/>
+        <w:rPr>
+          <w:rFonts w:ascii="Cambria" w:cs="Cambria" w:eastAsia="Cambria" w:hAnsi="Cambria"/>
+          <w:color w:val="000000"/>
+          <w:sz w:val="26"/>
+          <w:szCs w:val="26"/>
+        </w:rPr>
+      </w:pPr>
+      <w:bookmarkStart w:colFirst="0" w:colLast="0" w:name="_t7tggxvc80vl" w:id="25"/>
+      <w:bookmarkEnd w:id="25"/>
+      <w:r>
+        <w:rPr>
+          <w:rFonts w:ascii="Cambria" w:cs="Cambria" w:eastAsia="Cambria" w:hAnsi="Cambria"/>
+          <w:color w:val="000000"/>
+          <w:sz w:val="26"/>
+          <w:szCs w:val="26"/>
+          <w:rtl w:val="0"/>
+        </w:rPr>
         <w:t xml:space="preserve">Cenário 10: Interface Intuitiva</w:t>
       </w:r>
     </w:p>
@@ -1493,10 +2154,11 @@
       <w:pPr>
         <w:numPr>
           <w:ilvl w:val="0"/>
-          <w:numId w:val="8"/>
-        </w:numPr>
-        <w:spacing w:after="0" w:afterAutospacing="0" w:before="240" w:lineRule="auto"/>
-        <w:ind w:left="720" w:hanging="360"/>
+          <w:numId w:val="11"/>
+        </w:numPr>
+        <w:spacing w:after="0" w:before="240" w:lineRule="auto"/>
+        <w:ind w:left="720" w:hanging="360"/>
+        <w:rPr/>
       </w:pPr>
       <w:r>
         <w:rPr>
@@ -1506,15 +2168,21 @@
         <w:t xml:space="preserve">Objetivo:</w:t>
         <w:br w:type="textWrapping"/>
       </w:r>
-    </w:p>
-    <w:p>
-      <w:pPr>
-        <w:numPr>
-          <w:ilvl w:val="0"/>
-          <w:numId w:val="8"/>
-        </w:numPr>
-        <w:spacing w:after="0" w:afterAutospacing="0" w:before="0" w:beforeAutospacing="0" w:lineRule="auto"/>
-        <w:ind w:left="720" w:hanging="360"/>
+      <w:r>
+        <w:rPr>
+          <w:rtl w:val="0"/>
+        </w:rPr>
+      </w:r>
+    </w:p>
+    <w:p>
+      <w:pPr>
+        <w:numPr>
+          <w:ilvl w:val="0"/>
+          <w:numId w:val="11"/>
+        </w:numPr>
+        <w:spacing w:after="0" w:before="0" w:lineRule="auto"/>
+        <w:ind w:left="720" w:hanging="360"/>
+        <w:rPr/>
       </w:pPr>
       <w:r>
         <w:rPr>
@@ -1524,15 +2192,21 @@
         <w:t xml:space="preserve">Pré-condições:</w:t>
         <w:br w:type="textWrapping"/>
       </w:r>
-    </w:p>
-    <w:p>
-      <w:pPr>
-        <w:numPr>
-          <w:ilvl w:val="0"/>
-          <w:numId w:val="8"/>
-        </w:numPr>
-        <w:spacing w:after="0" w:afterAutospacing="0" w:before="0" w:beforeAutospacing="0" w:lineRule="auto"/>
-        <w:ind w:left="720" w:hanging="360"/>
+      <w:r>
+        <w:rPr>
+          <w:rtl w:val="0"/>
+        </w:rPr>
+      </w:r>
+    </w:p>
+    <w:p>
+      <w:pPr>
+        <w:numPr>
+          <w:ilvl w:val="0"/>
+          <w:numId w:val="11"/>
+        </w:numPr>
+        <w:spacing w:after="0" w:before="0" w:lineRule="auto"/>
+        <w:ind w:left="720" w:hanging="360"/>
+        <w:rPr/>
       </w:pPr>
       <w:r>
         <w:rPr>
@@ -1542,15 +2216,21 @@
         <w:t xml:space="preserve">Passos para execução:</w:t>
         <w:br w:type="textWrapping"/>
       </w:r>
-    </w:p>
-    <w:p>
-      <w:pPr>
-        <w:numPr>
-          <w:ilvl w:val="0"/>
-          <w:numId w:val="8"/>
-        </w:numPr>
-        <w:spacing w:after="0" w:afterAutospacing="0" w:before="0" w:beforeAutospacing="0" w:lineRule="auto"/>
-        <w:ind w:left="720" w:hanging="360"/>
+      <w:r>
+        <w:rPr>
+          <w:rtl w:val="0"/>
+        </w:rPr>
+      </w:r>
+    </w:p>
+    <w:p>
+      <w:pPr>
+        <w:numPr>
+          <w:ilvl w:val="0"/>
+          <w:numId w:val="11"/>
+        </w:numPr>
+        <w:spacing w:after="0" w:before="0" w:lineRule="auto"/>
+        <w:ind w:left="720" w:hanging="360"/>
+        <w:rPr/>
       </w:pPr>
       <w:r>
         <w:rPr>
@@ -1560,15 +2240,21 @@
         <w:t xml:space="preserve">Entrada:</w:t>
         <w:br w:type="textWrapping"/>
       </w:r>
-    </w:p>
-    <w:p>
-      <w:pPr>
-        <w:numPr>
-          <w:ilvl w:val="0"/>
-          <w:numId w:val="8"/>
-        </w:numPr>
-        <w:spacing w:after="0" w:afterAutospacing="0" w:before="0" w:beforeAutospacing="0" w:lineRule="auto"/>
-        <w:ind w:left="720" w:hanging="360"/>
+      <w:r>
+        <w:rPr>
+          <w:rtl w:val="0"/>
+        </w:rPr>
+      </w:r>
+    </w:p>
+    <w:p>
+      <w:pPr>
+        <w:numPr>
+          <w:ilvl w:val="0"/>
+          <w:numId w:val="11"/>
+        </w:numPr>
+        <w:spacing w:after="0" w:before="0" w:lineRule="auto"/>
+        <w:ind w:left="720" w:hanging="360"/>
+        <w:rPr/>
       </w:pPr>
       <w:r>
         <w:rPr>
@@ -1578,15 +2264,21 @@
         <w:t xml:space="preserve">Saída esperada:</w:t>
         <w:br w:type="textWrapping"/>
       </w:r>
-    </w:p>
-    <w:p>
-      <w:pPr>
-        <w:numPr>
-          <w:ilvl w:val="0"/>
-          <w:numId w:val="8"/>
-        </w:numPr>
-        <w:spacing w:after="0" w:afterAutospacing="0" w:before="0" w:beforeAutospacing="0" w:lineRule="auto"/>
-        <w:ind w:left="720" w:hanging="360"/>
+      <w:r>
+        <w:rPr>
+          <w:rtl w:val="0"/>
+        </w:rPr>
+      </w:r>
+    </w:p>
+    <w:p>
+      <w:pPr>
+        <w:numPr>
+          <w:ilvl w:val="0"/>
+          <w:numId w:val="11"/>
+        </w:numPr>
+        <w:spacing w:after="0" w:before="0" w:lineRule="auto"/>
+        <w:ind w:left="720" w:hanging="360"/>
+        <w:rPr/>
       </w:pPr>
       <w:r>
         <w:rPr>
@@ -1596,15 +2288,21 @@
         <w:t xml:space="preserve">Critério de sucesso:</w:t>
         <w:br w:type="textWrapping"/>
       </w:r>
-    </w:p>
-    <w:p>
-      <w:pPr>
-        <w:numPr>
-          <w:ilvl w:val="0"/>
-          <w:numId w:val="8"/>
-        </w:numPr>
-        <w:spacing w:after="240" w:before="0" w:beforeAutospacing="0" w:lineRule="auto"/>
-        <w:ind w:left="720" w:hanging="360"/>
+      <w:r>
+        <w:rPr>
+          <w:rtl w:val="0"/>
+        </w:rPr>
+      </w:r>
+    </w:p>
+    <w:p>
+      <w:pPr>
+        <w:numPr>
+          <w:ilvl w:val="0"/>
+          <w:numId w:val="11"/>
+        </w:numPr>
+        <w:spacing w:after="240" w:before="0" w:lineRule="auto"/>
+        <w:ind w:left="720" w:hanging="360"/>
+        <w:rPr/>
       </w:pPr>
       <w:r>
         <w:rPr>
@@ -1613,6 +2311,11 @@
         </w:rPr>
         <w:t xml:space="preserve">Resultados obtidos:</w:t>
         <w:br w:type="textWrapping"/>
+      </w:r>
+      <w:r>
+        <w:rPr>
+          <w:rtl w:val="0"/>
+        </w:rPr>
       </w:r>
     </w:p>
     <w:p>
@@ -1643,17 +2346,80 @@
           <w:szCs w:val="34"/>
         </w:rPr>
       </w:pPr>
-      <w:bookmarkStart w:colFirst="0" w:colLast="0" w:name="_yorc275080lc" w:id="13"/>
-      <w:bookmarkEnd w:id="13"/>
-      <w:r>
+      <w:bookmarkStart w:colFirst="0" w:colLast="0" w:name="_o9zdcjlwtykx" w:id="26"/>
+      <w:bookmarkEnd w:id="26"/>
+      <w:r>
+        <w:rPr>
+          <w:rtl w:val="0"/>
+        </w:rPr>
+      </w:r>
+    </w:p>
+    <w:p>
+      <w:pPr>
+        <w:pStyle w:val="Heading2"/>
+        <w:keepNext w:val="0"/>
+        <w:keepLines w:val="0"/>
+        <w:spacing w:after="80" w:before="360" w:lineRule="auto"/>
         <w:rPr>
           <w:rFonts w:ascii="Cambria" w:cs="Cambria" w:eastAsia="Cambria" w:hAnsi="Cambria"/>
           <w:color w:val="000000"/>
           <w:sz w:val="34"/>
           <w:szCs w:val="34"/>
-          <w:rtl w:val="0"/>
-        </w:rPr>
-        <w:t xml:space="preserve">3.3 Testes de Performance</w:t>
+        </w:rPr>
+      </w:pPr>
+      <w:bookmarkStart w:colFirst="0" w:colLast="0" w:name="_u8rff7pk8123" w:id="27"/>
+      <w:bookmarkEnd w:id="27"/>
+      <w:r>
+        <w:rPr>
+          <w:rtl w:val="0"/>
+        </w:rPr>
+      </w:r>
+    </w:p>
+    <w:p>
+      <w:pPr>
+        <w:pStyle w:val="Heading2"/>
+        <w:keepNext w:val="0"/>
+        <w:keepLines w:val="0"/>
+        <w:spacing w:after="80" w:before="360" w:lineRule="auto"/>
+        <w:rPr>
+          <w:rFonts w:ascii="Cambria" w:cs="Cambria" w:eastAsia="Cambria" w:hAnsi="Cambria"/>
+          <w:color w:val="000000"/>
+          <w:sz w:val="34"/>
+          <w:szCs w:val="34"/>
+        </w:rPr>
+      </w:pPr>
+      <w:bookmarkStart w:colFirst="0" w:colLast="0" w:name="_evw5rns8l2dr" w:id="28"/>
+      <w:bookmarkEnd w:id="28"/>
+      <w:r>
+        <w:rPr>
+          <w:rtl w:val="0"/>
+        </w:rPr>
+      </w:r>
+    </w:p>
+    <w:p>
+      <w:pPr>
+        <w:pStyle w:val="Heading2"/>
+        <w:keepNext w:val="0"/>
+        <w:keepLines w:val="0"/>
+        <w:spacing w:after="80" w:before="360" w:lineRule="auto"/>
+        <w:rPr>
+          <w:rFonts w:ascii="Cambria" w:cs="Cambria" w:eastAsia="Cambria" w:hAnsi="Cambria"/>
+          <w:color w:val="000000"/>
+          <w:sz w:val="34"/>
+          <w:szCs w:val="34"/>
+        </w:rPr>
+      </w:pPr>
+      <w:bookmarkStart w:colFirst="0" w:colLast="0" w:name="_7to30firgqlh" w:id="29"/>
+      <w:bookmarkEnd w:id="29"/>
+      <w:r>
+        <w:rPr>
+          <w:rFonts w:ascii="Cambria" w:cs="Cambria" w:eastAsia="Cambria" w:hAnsi="Cambria"/>
+          <w:color w:val="000000"/>
+          <w:sz w:val="34"/>
+          <w:szCs w:val="34"/>
+          <w:rtl w:val="0"/>
+        </w:rPr>
+        <w:t xml:space="preserve">1.3 Testes de Performance</w:t>
       </w:r>
     </w:p>
     <w:p>
@@ -1669,8 +2435,8 @@
           <w:szCs w:val="26"/>
         </w:rPr>
       </w:pPr>
-      <w:bookmarkStart w:colFirst="0" w:colLast="0" w:name="_2ual6vtjpv7" w:id="14"/>
-      <w:bookmarkEnd w:id="14"/>
+      <w:bookmarkStart w:colFirst="0" w:colLast="0" w:name="_n5x9e1fklfk" w:id="30"/>
+      <w:bookmarkEnd w:id="30"/>
       <w:r>
         <w:rPr>
           <w:rFonts w:ascii="Cambria" w:cs="Cambria" w:eastAsia="Cambria" w:hAnsi="Cambria"/>
@@ -1686,10 +2452,11 @@
       <w:pPr>
         <w:numPr>
           <w:ilvl w:val="0"/>
-          <w:numId w:val="6"/>
-        </w:numPr>
-        <w:spacing w:after="0" w:afterAutospacing="0" w:before="240" w:lineRule="auto"/>
-        <w:ind w:left="720" w:hanging="360"/>
+          <w:numId w:val="9"/>
+        </w:numPr>
+        <w:spacing w:after="0" w:before="240" w:lineRule="auto"/>
+        <w:ind w:left="720" w:hanging="360"/>
+        <w:rPr/>
       </w:pPr>
       <w:r>
         <w:rPr>
@@ -1699,15 +2466,21 @@
         <w:t xml:space="preserve">Objetivo:</w:t>
         <w:br w:type="textWrapping"/>
       </w:r>
-    </w:p>
-    <w:p>
-      <w:pPr>
-        <w:numPr>
-          <w:ilvl w:val="0"/>
-          <w:numId w:val="6"/>
-        </w:numPr>
-        <w:spacing w:after="0" w:afterAutospacing="0" w:before="0" w:beforeAutospacing="0" w:lineRule="auto"/>
-        <w:ind w:left="720" w:hanging="360"/>
+      <w:r>
+        <w:rPr>
+          <w:rtl w:val="0"/>
+        </w:rPr>
+      </w:r>
+    </w:p>
+    <w:p>
+      <w:pPr>
+        <w:numPr>
+          <w:ilvl w:val="0"/>
+          <w:numId w:val="9"/>
+        </w:numPr>
+        <w:spacing w:after="0" w:before="0" w:lineRule="auto"/>
+        <w:ind w:left="720" w:hanging="360"/>
+        <w:rPr/>
       </w:pPr>
       <w:r>
         <w:rPr>
@@ -1717,15 +2490,21 @@
         <w:t xml:space="preserve">Pré-condições:</w:t>
         <w:br w:type="textWrapping"/>
       </w:r>
-    </w:p>
-    <w:p>
-      <w:pPr>
-        <w:numPr>
-          <w:ilvl w:val="0"/>
-          <w:numId w:val="6"/>
-        </w:numPr>
-        <w:spacing w:after="0" w:afterAutospacing="0" w:before="0" w:beforeAutospacing="0" w:lineRule="auto"/>
-        <w:ind w:left="720" w:hanging="360"/>
+      <w:r>
+        <w:rPr>
+          <w:rtl w:val="0"/>
+        </w:rPr>
+      </w:r>
+    </w:p>
+    <w:p>
+      <w:pPr>
+        <w:numPr>
+          <w:ilvl w:val="0"/>
+          <w:numId w:val="9"/>
+        </w:numPr>
+        <w:spacing w:after="0" w:before="0" w:lineRule="auto"/>
+        <w:ind w:left="720" w:hanging="360"/>
+        <w:rPr/>
       </w:pPr>
       <w:r>
         <w:rPr>
@@ -1735,15 +2514,21 @@
         <w:t xml:space="preserve">Passos para execução:</w:t>
         <w:br w:type="textWrapping"/>
       </w:r>
-    </w:p>
-    <w:p>
-      <w:pPr>
-        <w:numPr>
-          <w:ilvl w:val="0"/>
-          <w:numId w:val="6"/>
-        </w:numPr>
-        <w:spacing w:after="0" w:afterAutospacing="0" w:before="0" w:beforeAutospacing="0" w:lineRule="auto"/>
-        <w:ind w:left="720" w:hanging="360"/>
+      <w:r>
+        <w:rPr>
+          <w:rtl w:val="0"/>
+        </w:rPr>
+      </w:r>
+    </w:p>
+    <w:p>
+      <w:pPr>
+        <w:numPr>
+          <w:ilvl w:val="0"/>
+          <w:numId w:val="9"/>
+        </w:numPr>
+        <w:spacing w:after="0" w:before="0" w:lineRule="auto"/>
+        <w:ind w:left="720" w:hanging="360"/>
+        <w:rPr/>
       </w:pPr>
       <w:r>
         <w:rPr>
@@ -1753,15 +2538,21 @@
         <w:t xml:space="preserve">Entrada:</w:t>
         <w:br w:type="textWrapping"/>
       </w:r>
-    </w:p>
-    <w:p>
-      <w:pPr>
-        <w:numPr>
-          <w:ilvl w:val="0"/>
-          <w:numId w:val="6"/>
-        </w:numPr>
-        <w:spacing w:after="0" w:afterAutospacing="0" w:before="0" w:beforeAutospacing="0" w:lineRule="auto"/>
-        <w:ind w:left="720" w:hanging="360"/>
+      <w:r>
+        <w:rPr>
+          <w:rtl w:val="0"/>
+        </w:rPr>
+      </w:r>
+    </w:p>
+    <w:p>
+      <w:pPr>
+        <w:numPr>
+          <w:ilvl w:val="0"/>
+          <w:numId w:val="9"/>
+        </w:numPr>
+        <w:spacing w:after="0" w:before="0" w:lineRule="auto"/>
+        <w:ind w:left="720" w:hanging="360"/>
+        <w:rPr/>
       </w:pPr>
       <w:r>
         <w:rPr>
@@ -1771,15 +2562,21 @@
         <w:t xml:space="preserve">Saída esperada:</w:t>
         <w:br w:type="textWrapping"/>
       </w:r>
-    </w:p>
-    <w:p>
-      <w:pPr>
-        <w:numPr>
-          <w:ilvl w:val="0"/>
-          <w:numId w:val="6"/>
-        </w:numPr>
-        <w:spacing w:after="0" w:afterAutospacing="0" w:before="0" w:beforeAutospacing="0" w:lineRule="auto"/>
-        <w:ind w:left="720" w:hanging="360"/>
+      <w:r>
+        <w:rPr>
+          <w:rtl w:val="0"/>
+        </w:rPr>
+      </w:r>
+    </w:p>
+    <w:p>
+      <w:pPr>
+        <w:numPr>
+          <w:ilvl w:val="0"/>
+          <w:numId w:val="9"/>
+        </w:numPr>
+        <w:spacing w:after="0" w:before="0" w:lineRule="auto"/>
+        <w:ind w:left="720" w:hanging="360"/>
+        <w:rPr/>
       </w:pPr>
       <w:r>
         <w:rPr>
@@ -1789,15 +2586,21 @@
         <w:t xml:space="preserve">Critério de sucesso:</w:t>
         <w:br w:type="textWrapping"/>
       </w:r>
-    </w:p>
-    <w:p>
-      <w:pPr>
-        <w:numPr>
-          <w:ilvl w:val="0"/>
-          <w:numId w:val="6"/>
-        </w:numPr>
-        <w:spacing w:after="240" w:before="0" w:beforeAutospacing="0" w:lineRule="auto"/>
-        <w:ind w:left="720" w:hanging="360"/>
+      <w:r>
+        <w:rPr>
+          <w:rtl w:val="0"/>
+        </w:rPr>
+      </w:r>
+    </w:p>
+    <w:p>
+      <w:pPr>
+        <w:numPr>
+          <w:ilvl w:val="0"/>
+          <w:numId w:val="9"/>
+        </w:numPr>
+        <w:spacing w:after="240" w:before="0" w:lineRule="auto"/>
+        <w:ind w:left="720" w:hanging="360"/>
+        <w:rPr/>
       </w:pPr>
       <w:r>
         <w:rPr>
@@ -1821,8 +2624,8 @@
           <w:szCs w:val="26"/>
         </w:rPr>
       </w:pPr>
-      <w:bookmarkStart w:colFirst="0" w:colLast="0" w:name="_kwg0in26f370" w:id="15"/>
-      <w:bookmarkEnd w:id="15"/>
+      <w:bookmarkStart w:colFirst="0" w:colLast="0" w:name="_19e5re656hnr" w:id="31"/>
+      <w:bookmarkEnd w:id="31"/>
       <w:r>
         <w:rPr>
           <w:rFonts w:ascii="Cambria" w:cs="Cambria" w:eastAsia="Cambria" w:hAnsi="Cambria"/>
@@ -1838,10 +2641,11 @@
       <w:pPr>
         <w:numPr>
           <w:ilvl w:val="0"/>
-          <w:numId w:val="3"/>
-        </w:numPr>
-        <w:spacing w:after="0" w:afterAutospacing="0" w:before="240" w:lineRule="auto"/>
-        <w:ind w:left="720" w:hanging="360"/>
+          <w:numId w:val="6"/>
+        </w:numPr>
+        <w:spacing w:after="0" w:before="240" w:lineRule="auto"/>
+        <w:ind w:left="720" w:hanging="360"/>
+        <w:rPr/>
       </w:pPr>
       <w:r>
         <w:rPr>
@@ -1851,15 +2655,21 @@
         <w:t xml:space="preserve">Objetivo:</w:t>
         <w:br w:type="textWrapping"/>
       </w:r>
-    </w:p>
-    <w:p>
-      <w:pPr>
-        <w:numPr>
-          <w:ilvl w:val="0"/>
-          <w:numId w:val="3"/>
-        </w:numPr>
-        <w:spacing w:after="0" w:afterAutospacing="0" w:before="0" w:beforeAutospacing="0" w:lineRule="auto"/>
-        <w:ind w:left="720" w:hanging="360"/>
+      <w:r>
+        <w:rPr>
+          <w:rtl w:val="0"/>
+        </w:rPr>
+      </w:r>
+    </w:p>
+    <w:p>
+      <w:pPr>
+        <w:numPr>
+          <w:ilvl w:val="0"/>
+          <w:numId w:val="6"/>
+        </w:numPr>
+        <w:spacing w:after="0" w:before="0" w:lineRule="auto"/>
+        <w:ind w:left="720" w:hanging="360"/>
+        <w:rPr/>
       </w:pPr>
       <w:r>
         <w:rPr>
@@ -1869,15 +2679,21 @@
         <w:t xml:space="preserve">Pré-condições:</w:t>
         <w:br w:type="textWrapping"/>
       </w:r>
-    </w:p>
-    <w:p>
-      <w:pPr>
-        <w:numPr>
-          <w:ilvl w:val="0"/>
-          <w:numId w:val="3"/>
-        </w:numPr>
-        <w:spacing w:after="0" w:afterAutospacing="0" w:before="0" w:beforeAutospacing="0" w:lineRule="auto"/>
-        <w:ind w:left="720" w:hanging="360"/>
+      <w:r>
+        <w:rPr>
+          <w:rtl w:val="0"/>
+        </w:rPr>
+      </w:r>
+    </w:p>
+    <w:p>
+      <w:pPr>
+        <w:numPr>
+          <w:ilvl w:val="0"/>
+          <w:numId w:val="6"/>
+        </w:numPr>
+        <w:spacing w:after="0" w:before="0" w:lineRule="auto"/>
+        <w:ind w:left="720" w:hanging="360"/>
+        <w:rPr/>
       </w:pPr>
       <w:r>
         <w:rPr>
@@ -1887,15 +2703,21 @@
         <w:t xml:space="preserve">Passos para execução:</w:t>
         <w:br w:type="textWrapping"/>
       </w:r>
-    </w:p>
-    <w:p>
-      <w:pPr>
-        <w:numPr>
-          <w:ilvl w:val="0"/>
-          <w:numId w:val="3"/>
-        </w:numPr>
-        <w:spacing w:after="0" w:afterAutospacing="0" w:before="0" w:beforeAutospacing="0" w:lineRule="auto"/>
-        <w:ind w:left="720" w:hanging="360"/>
+      <w:r>
+        <w:rPr>
+          <w:rtl w:val="0"/>
+        </w:rPr>
+      </w:r>
+    </w:p>
+    <w:p>
+      <w:pPr>
+        <w:numPr>
+          <w:ilvl w:val="0"/>
+          <w:numId w:val="6"/>
+        </w:numPr>
+        <w:spacing w:after="0" w:before="0" w:lineRule="auto"/>
+        <w:ind w:left="720" w:hanging="360"/>
+        <w:rPr/>
       </w:pPr>
       <w:r>
         <w:rPr>
@@ -1905,15 +2727,21 @@
         <w:t xml:space="preserve">Entrada:</w:t>
         <w:br w:type="textWrapping"/>
       </w:r>
-    </w:p>
-    <w:p>
-      <w:pPr>
-        <w:numPr>
-          <w:ilvl w:val="0"/>
-          <w:numId w:val="3"/>
-        </w:numPr>
-        <w:spacing w:after="0" w:afterAutospacing="0" w:before="0" w:beforeAutospacing="0" w:lineRule="auto"/>
-        <w:ind w:left="720" w:hanging="360"/>
+      <w:r>
+        <w:rPr>
+          <w:rtl w:val="0"/>
+        </w:rPr>
+      </w:r>
+    </w:p>
+    <w:p>
+      <w:pPr>
+        <w:numPr>
+          <w:ilvl w:val="0"/>
+          <w:numId w:val="6"/>
+        </w:numPr>
+        <w:spacing w:after="0" w:before="0" w:lineRule="auto"/>
+        <w:ind w:left="720" w:hanging="360"/>
+        <w:rPr/>
       </w:pPr>
       <w:r>
         <w:rPr>
@@ -1923,15 +2751,21 @@
         <w:t xml:space="preserve">Saída esperada:</w:t>
         <w:br w:type="textWrapping"/>
       </w:r>
-    </w:p>
-    <w:p>
-      <w:pPr>
-        <w:numPr>
-          <w:ilvl w:val="0"/>
-          <w:numId w:val="3"/>
-        </w:numPr>
-        <w:spacing w:after="0" w:afterAutospacing="0" w:before="0" w:beforeAutospacing="0" w:lineRule="auto"/>
-        <w:ind w:left="720" w:hanging="360"/>
+      <w:r>
+        <w:rPr>
+          <w:rtl w:val="0"/>
+        </w:rPr>
+      </w:r>
+    </w:p>
+    <w:p>
+      <w:pPr>
+        <w:numPr>
+          <w:ilvl w:val="0"/>
+          <w:numId w:val="6"/>
+        </w:numPr>
+        <w:spacing w:after="0" w:before="0" w:lineRule="auto"/>
+        <w:ind w:left="720" w:hanging="360"/>
+        <w:rPr/>
       </w:pPr>
       <w:r>
         <w:rPr>
@@ -1941,15 +2775,21 @@
         <w:t xml:space="preserve">Critério de sucesso:</w:t>
         <w:br w:type="textWrapping"/>
       </w:r>
-    </w:p>
-    <w:p>
-      <w:pPr>
-        <w:numPr>
-          <w:ilvl w:val="0"/>
-          <w:numId w:val="3"/>
-        </w:numPr>
-        <w:spacing w:after="240" w:before="0" w:beforeAutospacing="0" w:lineRule="auto"/>
-        <w:ind w:left="720" w:hanging="360"/>
+      <w:r>
+        <w:rPr>
+          <w:rtl w:val="0"/>
+        </w:rPr>
+      </w:r>
+    </w:p>
+    <w:p>
+      <w:pPr>
+        <w:numPr>
+          <w:ilvl w:val="0"/>
+          <w:numId w:val="6"/>
+        </w:numPr>
+        <w:spacing w:after="240" w:before="0" w:lineRule="auto"/>
+        <w:ind w:left="720" w:hanging="360"/>
+        <w:rPr/>
       </w:pPr>
       <w:r>
         <w:rPr>

</xml_diff>